<commit_message>
[SLAT-004] updating the test scripts,added listeners,added running instructions,segregated according to functionality
</commit_message>
<xml_diff>
--- a/Running Instructions.docx
+++ b/Running Instructions.docx
@@ -50,15 +50,7 @@
           <w:sz w:val="24"/>
           <w:szCs w:val="24"/>
         </w:rPr>
-        <w:t xml:space="preserve">git clone </w:t>
-      </w:r>
-      <w:r>
-        <w:rPr>
-          <w:rFonts w:cstheme="minorHAnsi"/>
-          <w:sz w:val="24"/>
-          <w:szCs w:val="24"/>
-        </w:rPr>
-        <w:t>“</w:t>
+        <w:t>git clone “</w:t>
       </w:r>
       <w:hyperlink r:id="rId5" w:history="1">
         <w:r>
@@ -77,15 +69,7 @@
           <w:sz w:val="24"/>
           <w:szCs w:val="24"/>
         </w:rPr>
-        <w:t>”</w:t>
-      </w:r>
-      <w:r>
-        <w:rPr>
-          <w:rFonts w:cstheme="minorHAnsi"/>
-          <w:sz w:val="24"/>
-          <w:szCs w:val="24"/>
-        </w:rPr>
-        <w:t xml:space="preserve"> from terminal or you can use the inbuilt git functions from </w:t>
+        <w:t xml:space="preserve">” from terminal or you can use the inbuilt git functions from </w:t>
       </w:r>
       <w:proofErr w:type="spellStart"/>
       <w:r>
@@ -154,39 +138,7 @@
           <w:sz w:val="24"/>
           <w:szCs w:val="24"/>
         </w:rPr>
-        <w:t xml:space="preserve"> Idea (recommended: IntelliJ IDEA Community Edition 202</w:t>
-      </w:r>
-      <w:r>
-        <w:rPr>
-          <w:rFonts w:cstheme="minorHAnsi"/>
-          <w:sz w:val="24"/>
-          <w:szCs w:val="24"/>
-        </w:rPr>
-        <w:t>3</w:t>
-      </w:r>
-      <w:r>
-        <w:rPr>
-          <w:rFonts w:cstheme="minorHAnsi"/>
-          <w:sz w:val="24"/>
-          <w:szCs w:val="24"/>
-        </w:rPr>
-        <w:t>.</w:t>
-      </w:r>
-      <w:r>
-        <w:rPr>
-          <w:rFonts w:cstheme="minorHAnsi"/>
-          <w:sz w:val="24"/>
-          <w:szCs w:val="24"/>
-        </w:rPr>
-        <w:t>3</w:t>
-      </w:r>
-      <w:r>
-        <w:rPr>
-          <w:rFonts w:cstheme="minorHAnsi"/>
-          <w:sz w:val="24"/>
-          <w:szCs w:val="24"/>
-        </w:rPr>
-        <w:t xml:space="preserve">.3, supports </w:t>
+        <w:t xml:space="preserve"> Idea (recommended: IntelliJ IDEA Community Edition 2023.3.3, supports </w:t>
       </w:r>
       <w:proofErr w:type="spellStart"/>
       <w:r>
@@ -204,23 +156,7 @@
           <w:sz w:val="24"/>
           <w:szCs w:val="24"/>
         </w:rPr>
-        <w:t xml:space="preserve"> 1</w:t>
-      </w:r>
-      <w:r>
-        <w:rPr>
-          <w:rFonts w:cstheme="minorHAnsi"/>
-          <w:sz w:val="24"/>
-          <w:szCs w:val="24"/>
-        </w:rPr>
-        <w:t>1</w:t>
-      </w:r>
-      <w:r>
-        <w:rPr>
-          <w:rFonts w:cstheme="minorHAnsi"/>
-          <w:sz w:val="24"/>
-          <w:szCs w:val="24"/>
-        </w:rPr>
-        <w:t xml:space="preserve">) and </w:t>
+        <w:t xml:space="preserve"> 11) and </w:t>
       </w:r>
       <w:proofErr w:type="gramStart"/>
       <w:r>
@@ -590,15 +526,7 @@
           <w:szCs w:val="24"/>
         </w:rPr>
         <w:lastRenderedPageBreak/>
-        <w:t xml:space="preserve">Settings&gt;Plugins – </w:t>
-      </w:r>
-      <w:r>
-        <w:rPr>
-          <w:rFonts w:cstheme="minorHAnsi"/>
-          <w:sz w:val="24"/>
-          <w:szCs w:val="24"/>
-        </w:rPr>
-        <w:t>Make sure that TestNG is there</w:t>
+        <w:t>Settings&gt;Plugins – Make sure that TestNG is there</w:t>
       </w:r>
     </w:p>
     <w:p>
@@ -707,23 +635,7 @@
           <w:sz w:val="24"/>
           <w:szCs w:val="24"/>
         </w:rPr>
-        <w:t>Maven is inbuilt</w:t>
-      </w:r>
-      <w:r>
-        <w:rPr>
-          <w:rFonts w:cstheme="minorHAnsi"/>
-          <w:sz w:val="24"/>
-          <w:szCs w:val="24"/>
-        </w:rPr>
-        <w:t xml:space="preserve"> </w:t>
-      </w:r>
-      <w:r>
-        <w:rPr>
-          <w:rFonts w:cstheme="minorHAnsi"/>
-          <w:sz w:val="24"/>
-          <w:szCs w:val="24"/>
-        </w:rPr>
-        <w:t>(</w:t>
+        <w:t>Maven is inbuilt (</w:t>
       </w:r>
       <w:proofErr w:type="spellStart"/>
       <w:r>
@@ -795,17 +707,7 @@
           <w:sz w:val="24"/>
           <w:szCs w:val="24"/>
         </w:rPr>
-        <w:t>Maven</w:t>
-      </w:r>
-      <w:r>
-        <w:rPr>
-          <w:rFonts w:cstheme="minorHAnsi"/>
-          <w:b/>
-          <w:bCs/>
-          <w:sz w:val="24"/>
-          <w:szCs w:val="24"/>
-        </w:rPr>
-        <w:t>,TestNG</w:t>
+        <w:t>Maven,TestNG</w:t>
       </w:r>
       <w:proofErr w:type="spellEnd"/>
       <w:r>
@@ -1358,12 +1260,24 @@
           <w:szCs w:val="24"/>
         </w:rPr>
       </w:pPr>
-      <w:r>
-        <w:rPr>
-          <w:rFonts w:cstheme="minorHAnsi"/>
-          <w:sz w:val="24"/>
-          <w:szCs w:val="24"/>
-        </w:rPr>
+    </w:p>
+    <w:p>
+      <w:pPr>
+        <w:pStyle w:val="ListParagraph"/>
+        <w:ind w:left="1068"/>
+        <w:rPr>
+          <w:rFonts w:cstheme="minorHAnsi"/>
+          <w:sz w:val="24"/>
+          <w:szCs w:val="24"/>
+        </w:rPr>
+      </w:pPr>
+      <w:r>
+        <w:rPr>
+          <w:rFonts w:cstheme="minorHAnsi"/>
+          <w:sz w:val="24"/>
+          <w:szCs w:val="24"/>
+        </w:rPr>
+        <w:lastRenderedPageBreak/>
         <w:t>ii&gt;</w:t>
       </w:r>
       <w:proofErr w:type="gramStart"/>
@@ -1419,7 +1333,6 @@
           <w:szCs w:val="24"/>
           <w14:ligatures w14:val="standardContextual"/>
         </w:rPr>
-        <w:lastRenderedPageBreak/>
         <w:drawing>
           <wp:inline distT="0" distB="0" distL="0" distR="0" wp14:anchorId="6F912974" wp14:editId="013C33CE">
             <wp:extent cx="5943600" cy="2567305"/>
@@ -1484,32 +1397,55 @@
           <w:sz w:val="24"/>
           <w:szCs w:val="24"/>
         </w:rPr>
-        <w:t>iii&gt; as this automation project is integrated with Jenkins, we can run through it as well.</w:t>
-      </w:r>
-    </w:p>
-    <w:p>
-      <w:pPr>
-        <w:pStyle w:val="ListParagraph"/>
-        <w:ind w:left="1068"/>
-        <w:rPr>
-          <w:rFonts w:cstheme="minorHAnsi"/>
-          <w:sz w:val="24"/>
-          <w:szCs w:val="24"/>
-        </w:rPr>
-      </w:pPr>
-      <w:r>
-        <w:rPr>
-          <w:rFonts w:cstheme="minorHAnsi"/>
+        <w:t xml:space="preserve">Running Allure </w:t>
+      </w:r>
+      <w:proofErr w:type="gramStart"/>
+      <w:r>
+        <w:rPr>
+          <w:rFonts w:cstheme="minorHAnsi"/>
+          <w:sz w:val="24"/>
+          <w:szCs w:val="24"/>
+        </w:rPr>
+        <w:t>Report :</w:t>
+      </w:r>
+      <w:proofErr w:type="gramEnd"/>
+      <w:r>
+        <w:rPr>
+          <w:rFonts w:cstheme="minorHAnsi"/>
+          <w:sz w:val="24"/>
+          <w:szCs w:val="24"/>
+        </w:rPr>
+        <w:t xml:space="preserve"> On the terminal type : </w:t>
+      </w:r>
+      <w:r>
+        <w:rPr>
+          <w:rFonts w:cstheme="minorHAnsi"/>
+          <w:sz w:val="24"/>
+          <w:szCs w:val="24"/>
+        </w:rPr>
+        <w:t>allure serve target/allure-results</w:t>
+      </w:r>
+    </w:p>
+    <w:p>
+      <w:pPr>
+        <w:pStyle w:val="ListParagraph"/>
+        <w:ind w:left="1068"/>
+        <w:rPr>
+          <w:rFonts w:cstheme="minorHAnsi"/>
+          <w:sz w:val="24"/>
+          <w:szCs w:val="24"/>
+        </w:rPr>
+      </w:pPr>
+      <w:r>
+        <w:rPr>
           <w:noProof/>
-          <w:sz w:val="24"/>
-          <w:szCs w:val="24"/>
           <w14:ligatures w14:val="standardContextual"/>
         </w:rPr>
         <w:drawing>
-          <wp:inline distT="0" distB="0" distL="0" distR="0" wp14:anchorId="5D9DFE11" wp14:editId="1F5AEAE5">
-            <wp:extent cx="5943600" cy="3009265"/>
-            <wp:effectExtent l="0" t="0" r="0" b="635"/>
-            <wp:docPr id="22" name="Picture 22"/>
+          <wp:inline distT="0" distB="0" distL="0" distR="0" wp14:anchorId="140EB8F4" wp14:editId="559529C9">
+            <wp:extent cx="5943600" cy="3060700"/>
+            <wp:effectExtent l="0" t="0" r="0" b="6350"/>
+            <wp:docPr id="2" name="Picture 2"/>
             <wp:cNvGraphicFramePr>
               <a:graphicFrameLocks xmlns:a="http://schemas.openxmlformats.org/drawingml/2006/main" noChangeAspect="1"/>
             </wp:cNvGraphicFramePr>
@@ -1529,7 +1465,7 @@
                   <pic:spPr>
                     <a:xfrm>
                       <a:off x="0" y="0"/>
-                      <a:ext cx="5943600" cy="3009265"/>
+                      <a:ext cx="5943600" cy="3060700"/>
                     </a:xfrm>
                     <a:prstGeom prst="rect">
                       <a:avLst/>
@@ -1552,20 +1488,164 @@
           <w:szCs w:val="24"/>
         </w:rPr>
       </w:pPr>
-      <w:r>
-        <w:rPr>
-          <w:rFonts w:cstheme="minorHAnsi"/>
+    </w:p>
+    <w:p>
+      <w:pPr>
+        <w:pStyle w:val="ListParagraph"/>
+        <w:ind w:left="1068"/>
+        <w:rPr>
+          <w:rFonts w:cstheme="minorHAnsi"/>
+          <w:sz w:val="24"/>
+          <w:szCs w:val="24"/>
+        </w:rPr>
+      </w:pPr>
+    </w:p>
+    <w:p>
+      <w:pPr>
+        <w:pStyle w:val="ListParagraph"/>
+        <w:ind w:left="1068"/>
+        <w:rPr>
+          <w:rFonts w:cstheme="minorHAnsi"/>
+          <w:sz w:val="24"/>
+          <w:szCs w:val="24"/>
+        </w:rPr>
+      </w:pPr>
+    </w:p>
+    <w:p>
+      <w:pPr>
+        <w:pStyle w:val="ListParagraph"/>
+        <w:ind w:left="1068"/>
+        <w:rPr>
+          <w:rFonts w:cstheme="minorHAnsi"/>
+          <w:sz w:val="24"/>
+          <w:szCs w:val="24"/>
+        </w:rPr>
+      </w:pPr>
+    </w:p>
+    <w:p>
+      <w:pPr>
+        <w:pStyle w:val="ListParagraph"/>
+        <w:ind w:left="1068"/>
+        <w:rPr>
+          <w:rFonts w:cstheme="minorHAnsi"/>
+          <w:sz w:val="24"/>
+          <w:szCs w:val="24"/>
+        </w:rPr>
+      </w:pPr>
+    </w:p>
+    <w:p>
+      <w:pPr>
+        <w:pStyle w:val="ListParagraph"/>
+        <w:ind w:left="1068"/>
+        <w:rPr>
+          <w:rFonts w:cstheme="minorHAnsi"/>
+          <w:sz w:val="24"/>
+          <w:szCs w:val="24"/>
+        </w:rPr>
+      </w:pPr>
+    </w:p>
+    <w:p>
+      <w:pPr>
+        <w:pStyle w:val="ListParagraph"/>
+        <w:ind w:left="1068"/>
+        <w:rPr>
+          <w:rFonts w:cstheme="minorHAnsi"/>
+          <w:sz w:val="24"/>
+          <w:szCs w:val="24"/>
+        </w:rPr>
+      </w:pPr>
+    </w:p>
+    <w:p>
+      <w:pPr>
+        <w:pStyle w:val="ListParagraph"/>
+        <w:ind w:left="1068"/>
+        <w:rPr>
+          <w:rFonts w:cstheme="minorHAnsi"/>
+          <w:sz w:val="24"/>
+          <w:szCs w:val="24"/>
+        </w:rPr>
+      </w:pPr>
+    </w:p>
+    <w:p>
+      <w:pPr>
+        <w:pStyle w:val="ListParagraph"/>
+        <w:ind w:left="1068"/>
+        <w:rPr>
+          <w:rFonts w:cstheme="minorHAnsi"/>
+          <w:sz w:val="24"/>
+          <w:szCs w:val="24"/>
+        </w:rPr>
+      </w:pPr>
+    </w:p>
+    <w:p>
+      <w:pPr>
+        <w:pStyle w:val="ListParagraph"/>
+        <w:ind w:left="1068"/>
+        <w:rPr>
+          <w:rFonts w:cstheme="minorHAnsi"/>
+          <w:sz w:val="24"/>
+          <w:szCs w:val="24"/>
+        </w:rPr>
+      </w:pPr>
+      <w:r>
+        <w:rPr>
+          <w:rFonts w:cstheme="minorHAnsi"/>
+          <w:sz w:val="24"/>
+          <w:szCs w:val="24"/>
+        </w:rPr>
+        <w:lastRenderedPageBreak/>
+        <w:t xml:space="preserve">Allure report would be </w:t>
+      </w:r>
+      <w:proofErr w:type="gramStart"/>
+      <w:r>
+        <w:rPr>
+          <w:rFonts w:cstheme="minorHAnsi"/>
+          <w:sz w:val="24"/>
+          <w:szCs w:val="24"/>
+        </w:rPr>
+        <w:t>generated :</w:t>
+      </w:r>
+      <w:proofErr w:type="gramEnd"/>
+    </w:p>
+    <w:p>
+      <w:pPr>
+        <w:pStyle w:val="ListParagraph"/>
+        <w:ind w:left="1068"/>
+        <w:rPr>
+          <w:rFonts w:cstheme="minorHAnsi"/>
+          <w:sz w:val="24"/>
+          <w:szCs w:val="24"/>
+        </w:rPr>
+      </w:pPr>
+      <w:r>
+        <w:rPr>
+          <w:rFonts w:cstheme="minorHAnsi"/>
+          <w:sz w:val="24"/>
+          <w:szCs w:val="24"/>
+        </w:rPr>
+        <w:t>Allure Overview:</w:t>
+      </w:r>
+    </w:p>
+    <w:p>
+      <w:pPr>
+        <w:pStyle w:val="ListParagraph"/>
+        <w:ind w:left="1068"/>
+        <w:rPr>
+          <w:rFonts w:cstheme="minorHAnsi"/>
+          <w:sz w:val="24"/>
+          <w:szCs w:val="24"/>
+        </w:rPr>
+      </w:pPr>
+      <w:r>
+        <w:rPr>
           <w:noProof/>
-          <w:sz w:val="24"/>
-          <w:szCs w:val="24"/>
           <w14:ligatures w14:val="standardContextual"/>
         </w:rPr>
-        <w:lastRenderedPageBreak/>
         <w:drawing>
-          <wp:inline distT="0" distB="0" distL="0" distR="0" wp14:anchorId="11326CF0" wp14:editId="073DE238">
-            <wp:extent cx="5943600" cy="2936240"/>
-            <wp:effectExtent l="0" t="0" r="0" b="0"/>
-            <wp:docPr id="1" name="Picture 1"/>
+          <wp:inline distT="0" distB="0" distL="0" distR="0" wp14:anchorId="52971E16" wp14:editId="178D1D65">
+            <wp:extent cx="5943600" cy="3234690"/>
+            <wp:effectExtent l="0" t="0" r="0" b="3810"/>
+            <wp:docPr id="3" name="Picture 3"/>
             <wp:cNvGraphicFramePr>
               <a:graphicFrameLocks xmlns:a="http://schemas.openxmlformats.org/drawingml/2006/main" noChangeAspect="1"/>
             </wp:cNvGraphicFramePr>
@@ -1585,7 +1665,7 @@
                   <pic:spPr>
                     <a:xfrm>
                       <a:off x="0" y="0"/>
-                      <a:ext cx="5943600" cy="2936240"/>
+                      <a:ext cx="5943600" cy="3234690"/>
                     </a:xfrm>
                     <a:prstGeom prst="rect">
                       <a:avLst/>
@@ -1619,30 +1699,45 @@
           <w:szCs w:val="24"/>
         </w:rPr>
       </w:pPr>
-    </w:p>
-    <w:p>
-      <w:pPr>
-        <w:pStyle w:val="ListParagraph"/>
-        <w:ind w:left="1068"/>
-        <w:rPr>
-          <w:rFonts w:cstheme="minorHAnsi"/>
-          <w:sz w:val="24"/>
-          <w:szCs w:val="24"/>
-        </w:rPr>
-      </w:pPr>
-      <w:r>
-        <w:rPr>
-          <w:rFonts w:cstheme="minorHAnsi"/>
+      <w:proofErr w:type="gramStart"/>
+      <w:r>
+        <w:rPr>
+          <w:rFonts w:cstheme="minorHAnsi"/>
+          <w:sz w:val="24"/>
+          <w:szCs w:val="24"/>
+        </w:rPr>
+        <w:t>Categories :</w:t>
+      </w:r>
+      <w:proofErr w:type="gramEnd"/>
+      <w:r>
+        <w:rPr>
+          <w:rFonts w:cstheme="minorHAnsi"/>
+          <w:sz w:val="24"/>
+          <w:szCs w:val="24"/>
+        </w:rPr>
+        <w:t xml:space="preserve"> shows the issue</w:t>
+      </w:r>
+    </w:p>
+    <w:p>
+      <w:pPr>
+        <w:pStyle w:val="ListParagraph"/>
+        <w:ind w:left="1068"/>
+        <w:rPr>
+          <w:rFonts w:cstheme="minorHAnsi"/>
+          <w:sz w:val="24"/>
+          <w:szCs w:val="24"/>
+        </w:rPr>
+      </w:pPr>
+      <w:r>
+        <w:rPr>
           <w:noProof/>
-          <w:sz w:val="24"/>
-          <w:szCs w:val="24"/>
           <w14:ligatures w14:val="standardContextual"/>
         </w:rPr>
         <w:drawing>
-          <wp:inline distT="0" distB="0" distL="0" distR="0" wp14:anchorId="110DE912" wp14:editId="469A83DB">
-            <wp:extent cx="5943600" cy="3044825"/>
-            <wp:effectExtent l="0" t="0" r="0" b="3175"/>
-            <wp:docPr id="21" name="Picture 21"/>
+          <wp:inline distT="0" distB="0" distL="0" distR="0" wp14:anchorId="65B66F5F" wp14:editId="0A4FEC6D">
+            <wp:extent cx="5943600" cy="3289935"/>
+            <wp:effectExtent l="0" t="0" r="0" b="5715"/>
+            <wp:docPr id="4" name="Picture 4"/>
             <wp:cNvGraphicFramePr>
               <a:graphicFrameLocks xmlns:a="http://schemas.openxmlformats.org/drawingml/2006/main" noChangeAspect="1"/>
             </wp:cNvGraphicFramePr>
@@ -1662,6 +1757,549 @@
                   <pic:spPr>
                     <a:xfrm>
                       <a:off x="0" y="0"/>
+                      <a:ext cx="5943600" cy="3289935"/>
+                    </a:xfrm>
+                    <a:prstGeom prst="rect">
+                      <a:avLst/>
+                    </a:prstGeom>
+                  </pic:spPr>
+                </pic:pic>
+              </a:graphicData>
+            </a:graphic>
+          </wp:inline>
+        </w:drawing>
+      </w:r>
+    </w:p>
+    <w:p>
+      <w:pPr>
+        <w:pStyle w:val="ListParagraph"/>
+        <w:ind w:left="1068"/>
+        <w:rPr>
+          <w:rFonts w:cstheme="minorHAnsi"/>
+          <w:sz w:val="24"/>
+          <w:szCs w:val="24"/>
+        </w:rPr>
+      </w:pPr>
+    </w:p>
+    <w:p>
+      <w:pPr>
+        <w:pStyle w:val="ListParagraph"/>
+        <w:ind w:left="1068"/>
+        <w:rPr>
+          <w:rFonts w:cstheme="minorHAnsi"/>
+          <w:sz w:val="24"/>
+          <w:szCs w:val="24"/>
+        </w:rPr>
+      </w:pPr>
+      <w:r>
+        <w:rPr>
+          <w:rFonts w:cstheme="minorHAnsi"/>
+          <w:sz w:val="24"/>
+          <w:szCs w:val="24"/>
+        </w:rPr>
+        <w:t>Suites: shows all the details</w:t>
+      </w:r>
+    </w:p>
+    <w:p>
+      <w:pPr>
+        <w:pStyle w:val="ListParagraph"/>
+        <w:ind w:left="1068"/>
+        <w:rPr>
+          <w:rFonts w:cstheme="minorHAnsi"/>
+          <w:sz w:val="24"/>
+          <w:szCs w:val="24"/>
+        </w:rPr>
+      </w:pPr>
+      <w:r>
+        <w:rPr>
+          <w:noProof/>
+          <w14:ligatures w14:val="standardContextual"/>
+        </w:rPr>
+        <w:lastRenderedPageBreak/>
+        <w:drawing>
+          <wp:inline distT="0" distB="0" distL="0" distR="0" wp14:anchorId="12D5B0AD" wp14:editId="61D0E5AF">
+            <wp:extent cx="5943600" cy="3121660"/>
+            <wp:effectExtent l="0" t="0" r="0" b="2540"/>
+            <wp:docPr id="5" name="Picture 5"/>
+            <wp:cNvGraphicFramePr>
+              <a:graphicFrameLocks xmlns:a="http://schemas.openxmlformats.org/drawingml/2006/main" noChangeAspect="1"/>
+            </wp:cNvGraphicFramePr>
+            <a:graphic xmlns:a="http://schemas.openxmlformats.org/drawingml/2006/main">
+              <a:graphicData uri="http://schemas.openxmlformats.org/drawingml/2006/picture">
+                <pic:pic xmlns:pic="http://schemas.openxmlformats.org/drawingml/2006/picture">
+                  <pic:nvPicPr>
+                    <pic:cNvPr id="1" name=""/>
+                    <pic:cNvPicPr/>
+                  </pic:nvPicPr>
+                  <pic:blipFill>
+                    <a:blip r:embed="rId17"/>
+                    <a:stretch>
+                      <a:fillRect/>
+                    </a:stretch>
+                  </pic:blipFill>
+                  <pic:spPr>
+                    <a:xfrm>
+                      <a:off x="0" y="0"/>
+                      <a:ext cx="5943600" cy="3121660"/>
+                    </a:xfrm>
+                    <a:prstGeom prst="rect">
+                      <a:avLst/>
+                    </a:prstGeom>
+                  </pic:spPr>
+                </pic:pic>
+              </a:graphicData>
+            </a:graphic>
+          </wp:inline>
+        </w:drawing>
+      </w:r>
+    </w:p>
+    <w:p>
+      <w:pPr>
+        <w:pStyle w:val="ListParagraph"/>
+        <w:ind w:left="1068"/>
+        <w:rPr>
+          <w:rFonts w:cstheme="minorHAnsi"/>
+          <w:sz w:val="24"/>
+          <w:szCs w:val="24"/>
+        </w:rPr>
+      </w:pPr>
+    </w:p>
+    <w:p>
+      <w:pPr>
+        <w:pStyle w:val="ListParagraph"/>
+        <w:ind w:left="1068"/>
+        <w:rPr>
+          <w:rFonts w:cstheme="minorHAnsi"/>
+          <w:sz w:val="24"/>
+          <w:szCs w:val="24"/>
+        </w:rPr>
+      </w:pPr>
+      <w:r>
+        <w:rPr>
+          <w:rFonts w:cstheme="minorHAnsi"/>
+          <w:sz w:val="24"/>
+          <w:szCs w:val="24"/>
+        </w:rPr>
+        <w:t>Failed script shows the screenshot and reason:</w:t>
+      </w:r>
+    </w:p>
+    <w:p>
+      <w:pPr>
+        <w:pStyle w:val="ListParagraph"/>
+        <w:ind w:left="1068"/>
+        <w:rPr>
+          <w:rFonts w:cstheme="minorHAnsi"/>
+          <w:sz w:val="24"/>
+          <w:szCs w:val="24"/>
+        </w:rPr>
+      </w:pPr>
+      <w:r>
+        <w:rPr>
+          <w:noProof/>
+          <w14:ligatures w14:val="standardContextual"/>
+        </w:rPr>
+        <w:drawing>
+          <wp:inline distT="0" distB="0" distL="0" distR="0" wp14:anchorId="18040C1A" wp14:editId="421B5389">
+            <wp:extent cx="5943600" cy="3117850"/>
+            <wp:effectExtent l="0" t="0" r="0" b="6350"/>
+            <wp:docPr id="6" name="Picture 6"/>
+            <wp:cNvGraphicFramePr>
+              <a:graphicFrameLocks xmlns:a="http://schemas.openxmlformats.org/drawingml/2006/main" noChangeAspect="1"/>
+            </wp:cNvGraphicFramePr>
+            <a:graphic xmlns:a="http://schemas.openxmlformats.org/drawingml/2006/main">
+              <a:graphicData uri="http://schemas.openxmlformats.org/drawingml/2006/picture">
+                <pic:pic xmlns:pic="http://schemas.openxmlformats.org/drawingml/2006/picture">
+                  <pic:nvPicPr>
+                    <pic:cNvPr id="1" name=""/>
+                    <pic:cNvPicPr/>
+                  </pic:nvPicPr>
+                  <pic:blipFill>
+                    <a:blip r:embed="rId18"/>
+                    <a:stretch>
+                      <a:fillRect/>
+                    </a:stretch>
+                  </pic:blipFill>
+                  <pic:spPr>
+                    <a:xfrm>
+                      <a:off x="0" y="0"/>
+                      <a:ext cx="5943600" cy="3117850"/>
+                    </a:xfrm>
+                    <a:prstGeom prst="rect">
+                      <a:avLst/>
+                    </a:prstGeom>
+                  </pic:spPr>
+                </pic:pic>
+              </a:graphicData>
+            </a:graphic>
+          </wp:inline>
+        </w:drawing>
+      </w:r>
+    </w:p>
+    <w:p>
+      <w:pPr>
+        <w:pStyle w:val="ListParagraph"/>
+        <w:ind w:left="1068"/>
+        <w:rPr>
+          <w:rFonts w:cstheme="minorHAnsi"/>
+          <w:sz w:val="24"/>
+          <w:szCs w:val="24"/>
+        </w:rPr>
+      </w:pPr>
+    </w:p>
+    <w:p>
+      <w:pPr>
+        <w:pStyle w:val="ListParagraph"/>
+        <w:ind w:left="1068"/>
+        <w:rPr>
+          <w:rFonts w:cstheme="minorHAnsi"/>
+          <w:sz w:val="24"/>
+          <w:szCs w:val="24"/>
+        </w:rPr>
+      </w:pPr>
+    </w:p>
+    <w:p>
+      <w:pPr>
+        <w:pStyle w:val="ListParagraph"/>
+        <w:ind w:left="1068"/>
+        <w:rPr>
+          <w:rFonts w:cstheme="minorHAnsi"/>
+          <w:sz w:val="24"/>
+          <w:szCs w:val="24"/>
+        </w:rPr>
+      </w:pPr>
+    </w:p>
+    <w:p>
+      <w:pPr>
+        <w:pStyle w:val="ListParagraph"/>
+        <w:ind w:left="1068"/>
+        <w:rPr>
+          <w:rFonts w:cstheme="minorHAnsi"/>
+          <w:sz w:val="24"/>
+          <w:szCs w:val="24"/>
+        </w:rPr>
+      </w:pPr>
+    </w:p>
+    <w:p>
+      <w:pPr>
+        <w:pStyle w:val="ListParagraph"/>
+        <w:ind w:left="1068"/>
+        <w:rPr>
+          <w:rFonts w:cstheme="minorHAnsi"/>
+          <w:sz w:val="24"/>
+          <w:szCs w:val="24"/>
+        </w:rPr>
+      </w:pPr>
+    </w:p>
+    <w:p>
+      <w:pPr>
+        <w:pStyle w:val="ListParagraph"/>
+        <w:ind w:left="1068"/>
+        <w:rPr>
+          <w:rFonts w:cstheme="minorHAnsi"/>
+          <w:sz w:val="24"/>
+          <w:szCs w:val="24"/>
+        </w:rPr>
+      </w:pPr>
+    </w:p>
+    <w:p>
+      <w:pPr>
+        <w:pStyle w:val="ListParagraph"/>
+        <w:ind w:left="1068"/>
+        <w:rPr>
+          <w:rFonts w:cstheme="minorHAnsi"/>
+          <w:sz w:val="24"/>
+          <w:szCs w:val="24"/>
+        </w:rPr>
+      </w:pPr>
+    </w:p>
+    <w:p>
+      <w:pPr>
+        <w:pStyle w:val="ListParagraph"/>
+        <w:ind w:left="1068"/>
+        <w:rPr>
+          <w:rFonts w:cstheme="minorHAnsi"/>
+          <w:sz w:val="24"/>
+          <w:szCs w:val="24"/>
+        </w:rPr>
+      </w:pPr>
+      <w:r>
+        <w:rPr>
+          <w:rFonts w:cstheme="minorHAnsi"/>
+          <w:sz w:val="24"/>
+          <w:szCs w:val="24"/>
+        </w:rPr>
+        <w:lastRenderedPageBreak/>
+        <w:t>Graph show the percentages</w:t>
+      </w:r>
+    </w:p>
+    <w:p>
+      <w:pPr>
+        <w:pStyle w:val="ListParagraph"/>
+        <w:ind w:left="1068"/>
+        <w:rPr>
+          <w:rFonts w:cstheme="minorHAnsi"/>
+          <w:sz w:val="24"/>
+          <w:szCs w:val="24"/>
+        </w:rPr>
+      </w:pPr>
+    </w:p>
+    <w:p>
+      <w:pPr>
+        <w:pStyle w:val="ListParagraph"/>
+        <w:ind w:left="1068"/>
+        <w:rPr>
+          <w:rFonts w:cstheme="minorHAnsi"/>
+          <w:sz w:val="24"/>
+          <w:szCs w:val="24"/>
+        </w:rPr>
+      </w:pPr>
+      <w:r>
+        <w:rPr>
+          <w:noProof/>
+          <w14:ligatures w14:val="standardContextual"/>
+        </w:rPr>
+        <w:drawing>
+          <wp:inline distT="0" distB="0" distL="0" distR="0" wp14:anchorId="39D82B55" wp14:editId="3F563270">
+            <wp:extent cx="5943600" cy="3256280"/>
+            <wp:effectExtent l="0" t="0" r="0" b="1270"/>
+            <wp:docPr id="7" name="Picture 7"/>
+            <wp:cNvGraphicFramePr>
+              <a:graphicFrameLocks xmlns:a="http://schemas.openxmlformats.org/drawingml/2006/main" noChangeAspect="1"/>
+            </wp:cNvGraphicFramePr>
+            <a:graphic xmlns:a="http://schemas.openxmlformats.org/drawingml/2006/main">
+              <a:graphicData uri="http://schemas.openxmlformats.org/drawingml/2006/picture">
+                <pic:pic xmlns:pic="http://schemas.openxmlformats.org/drawingml/2006/picture">
+                  <pic:nvPicPr>
+                    <pic:cNvPr id="1" name=""/>
+                    <pic:cNvPicPr/>
+                  </pic:nvPicPr>
+                  <pic:blipFill>
+                    <a:blip r:embed="rId19"/>
+                    <a:stretch>
+                      <a:fillRect/>
+                    </a:stretch>
+                  </pic:blipFill>
+                  <pic:spPr>
+                    <a:xfrm>
+                      <a:off x="0" y="0"/>
+                      <a:ext cx="5943600" cy="3256280"/>
+                    </a:xfrm>
+                    <a:prstGeom prst="rect">
+                      <a:avLst/>
+                    </a:prstGeom>
+                  </pic:spPr>
+                </pic:pic>
+              </a:graphicData>
+            </a:graphic>
+          </wp:inline>
+        </w:drawing>
+      </w:r>
+    </w:p>
+    <w:p>
+      <w:pPr>
+        <w:pStyle w:val="ListParagraph"/>
+        <w:ind w:left="1068"/>
+        <w:rPr>
+          <w:rFonts w:cstheme="minorHAnsi"/>
+          <w:sz w:val="24"/>
+          <w:szCs w:val="24"/>
+        </w:rPr>
+      </w:pPr>
+    </w:p>
+    <w:p>
+      <w:pPr>
+        <w:pStyle w:val="ListParagraph"/>
+        <w:ind w:left="1068"/>
+        <w:rPr>
+          <w:rFonts w:cstheme="minorHAnsi"/>
+          <w:sz w:val="24"/>
+          <w:szCs w:val="24"/>
+        </w:rPr>
+      </w:pPr>
+      <w:r>
+        <w:rPr>
+          <w:rFonts w:cstheme="minorHAnsi"/>
+          <w:sz w:val="24"/>
+          <w:szCs w:val="24"/>
+        </w:rPr>
+        <w:t>iii&gt; as this automation project is integrated with Jenkins, we can run through it as well.</w:t>
+      </w:r>
+    </w:p>
+    <w:p>
+      <w:pPr>
+        <w:pStyle w:val="ListParagraph"/>
+        <w:ind w:left="1068"/>
+        <w:rPr>
+          <w:rFonts w:cstheme="minorHAnsi"/>
+          <w:sz w:val="24"/>
+          <w:szCs w:val="24"/>
+        </w:rPr>
+      </w:pPr>
+      <w:r>
+        <w:rPr>
+          <w:rFonts w:cstheme="minorHAnsi"/>
+          <w:noProof/>
+          <w:sz w:val="24"/>
+          <w:szCs w:val="24"/>
+          <w14:ligatures w14:val="standardContextual"/>
+        </w:rPr>
+        <w:drawing>
+          <wp:inline distT="0" distB="0" distL="0" distR="0" wp14:anchorId="5D9DFE11" wp14:editId="1F5AEAE5">
+            <wp:extent cx="5943600" cy="3009265"/>
+            <wp:effectExtent l="0" t="0" r="0" b="635"/>
+            <wp:docPr id="22" name="Picture 22"/>
+            <wp:cNvGraphicFramePr>
+              <a:graphicFrameLocks xmlns:a="http://schemas.openxmlformats.org/drawingml/2006/main" noChangeAspect="1"/>
+            </wp:cNvGraphicFramePr>
+            <a:graphic xmlns:a="http://schemas.openxmlformats.org/drawingml/2006/main">
+              <a:graphicData uri="http://schemas.openxmlformats.org/drawingml/2006/picture">
+                <pic:pic xmlns:pic="http://schemas.openxmlformats.org/drawingml/2006/picture">
+                  <pic:nvPicPr>
+                    <pic:cNvPr id="1" name=""/>
+                    <pic:cNvPicPr/>
+                  </pic:nvPicPr>
+                  <pic:blipFill>
+                    <a:blip r:embed="rId20"/>
+                    <a:stretch>
+                      <a:fillRect/>
+                    </a:stretch>
+                  </pic:blipFill>
+                  <pic:spPr>
+                    <a:xfrm>
+                      <a:off x="0" y="0"/>
+                      <a:ext cx="5943600" cy="3009265"/>
+                    </a:xfrm>
+                    <a:prstGeom prst="rect">
+                      <a:avLst/>
+                    </a:prstGeom>
+                  </pic:spPr>
+                </pic:pic>
+              </a:graphicData>
+            </a:graphic>
+          </wp:inline>
+        </w:drawing>
+      </w:r>
+    </w:p>
+    <w:p>
+      <w:pPr>
+        <w:pStyle w:val="ListParagraph"/>
+        <w:ind w:left="1068"/>
+        <w:rPr>
+          <w:rFonts w:cstheme="minorHAnsi"/>
+          <w:sz w:val="24"/>
+          <w:szCs w:val="24"/>
+        </w:rPr>
+      </w:pPr>
+      <w:r>
+        <w:rPr>
+          <w:rFonts w:cstheme="minorHAnsi"/>
+          <w:noProof/>
+          <w:sz w:val="24"/>
+          <w:szCs w:val="24"/>
+          <w14:ligatures w14:val="standardContextual"/>
+        </w:rPr>
+        <w:lastRenderedPageBreak/>
+        <w:drawing>
+          <wp:inline distT="0" distB="0" distL="0" distR="0" wp14:anchorId="11326CF0" wp14:editId="073DE238">
+            <wp:extent cx="5943600" cy="2936240"/>
+            <wp:effectExtent l="0" t="0" r="0" b="0"/>
+            <wp:docPr id="1" name="Picture 1"/>
+            <wp:cNvGraphicFramePr>
+              <a:graphicFrameLocks xmlns:a="http://schemas.openxmlformats.org/drawingml/2006/main" noChangeAspect="1"/>
+            </wp:cNvGraphicFramePr>
+            <a:graphic xmlns:a="http://schemas.openxmlformats.org/drawingml/2006/main">
+              <a:graphicData uri="http://schemas.openxmlformats.org/drawingml/2006/picture">
+                <pic:pic xmlns:pic="http://schemas.openxmlformats.org/drawingml/2006/picture">
+                  <pic:nvPicPr>
+                    <pic:cNvPr id="1" name=""/>
+                    <pic:cNvPicPr/>
+                  </pic:nvPicPr>
+                  <pic:blipFill>
+                    <a:blip r:embed="rId21"/>
+                    <a:stretch>
+                      <a:fillRect/>
+                    </a:stretch>
+                  </pic:blipFill>
+                  <pic:spPr>
+                    <a:xfrm>
+                      <a:off x="0" y="0"/>
+                      <a:ext cx="5943600" cy="2936240"/>
+                    </a:xfrm>
+                    <a:prstGeom prst="rect">
+                      <a:avLst/>
+                    </a:prstGeom>
+                  </pic:spPr>
+                </pic:pic>
+              </a:graphicData>
+            </a:graphic>
+          </wp:inline>
+        </w:drawing>
+      </w:r>
+    </w:p>
+    <w:p>
+      <w:pPr>
+        <w:pStyle w:val="ListParagraph"/>
+        <w:ind w:left="1068"/>
+        <w:rPr>
+          <w:rFonts w:cstheme="minorHAnsi"/>
+          <w:sz w:val="24"/>
+          <w:szCs w:val="24"/>
+        </w:rPr>
+      </w:pPr>
+    </w:p>
+    <w:p>
+      <w:pPr>
+        <w:pStyle w:val="ListParagraph"/>
+        <w:ind w:left="1068"/>
+        <w:rPr>
+          <w:rFonts w:cstheme="minorHAnsi"/>
+          <w:sz w:val="24"/>
+          <w:szCs w:val="24"/>
+        </w:rPr>
+      </w:pPr>
+    </w:p>
+    <w:p>
+      <w:pPr>
+        <w:pStyle w:val="ListParagraph"/>
+        <w:ind w:left="1068"/>
+        <w:rPr>
+          <w:rFonts w:cstheme="minorHAnsi"/>
+          <w:sz w:val="24"/>
+          <w:szCs w:val="24"/>
+        </w:rPr>
+      </w:pPr>
+      <w:r>
+        <w:rPr>
+          <w:rFonts w:cstheme="minorHAnsi"/>
+          <w:noProof/>
+          <w:sz w:val="24"/>
+          <w:szCs w:val="24"/>
+          <w14:ligatures w14:val="standardContextual"/>
+        </w:rPr>
+        <w:drawing>
+          <wp:inline distT="0" distB="0" distL="0" distR="0" wp14:anchorId="110DE912" wp14:editId="469A83DB">
+            <wp:extent cx="5943600" cy="3044825"/>
+            <wp:effectExtent l="0" t="0" r="0" b="3175"/>
+            <wp:docPr id="21" name="Picture 21"/>
+            <wp:cNvGraphicFramePr>
+              <a:graphicFrameLocks xmlns:a="http://schemas.openxmlformats.org/drawingml/2006/main" noChangeAspect="1"/>
+            </wp:cNvGraphicFramePr>
+            <a:graphic xmlns:a="http://schemas.openxmlformats.org/drawingml/2006/main">
+              <a:graphicData uri="http://schemas.openxmlformats.org/drawingml/2006/picture">
+                <pic:pic xmlns:pic="http://schemas.openxmlformats.org/drawingml/2006/picture">
+                  <pic:nvPicPr>
+                    <pic:cNvPr id="1" name=""/>
+                    <pic:cNvPicPr/>
+                  </pic:nvPicPr>
+                  <pic:blipFill>
+                    <a:blip r:embed="rId22"/>
+                    <a:stretch>
+                      <a:fillRect/>
+                    </a:stretch>
+                  </pic:blipFill>
+                  <pic:spPr>
+                    <a:xfrm>
+                      <a:off x="0" y="0"/>
                       <a:ext cx="5943600" cy="3044825"/>
                     </a:xfrm>
                     <a:prstGeom prst="rect">
@@ -1926,7 +2564,7 @@
           <w:szCs w:val="24"/>
         </w:rPr>
         <w:drawing>
-          <wp:inline distT="0" distB="0" distL="0" distR="0" wp14:anchorId="629B06D1" wp14:editId="63097943">
+          <wp:inline distT="0" distB="0" distL="0" distR="0" wp14:anchorId="629B06D1" wp14:editId="4A385BFC">
             <wp:extent cx="5943600" cy="2797810"/>
             <wp:effectExtent l="0" t="0" r="0" b="2540"/>
             <wp:docPr id="20" name="Picture 20"/>
@@ -1943,7 +2581,7 @@
                     </pic:cNvPicPr>
                   </pic:nvPicPr>
                   <pic:blipFill>
-                    <a:blip r:embed="rId17" cstate="print">
+                    <a:blip r:embed="rId23" cstate="print">
                       <a:extLst>
                         <a:ext uri="{28A0092B-C50C-407E-A947-70E740481C1C}">
                           <a14:useLocalDpi xmlns:a14="http://schemas.microsoft.com/office/drawing/2010/main" val="0"/>

</xml_diff>

<commit_message>
[SLAT-005] readme document and running instructions updated
</commit_message>
<xml_diff>
--- a/Running Instructions.docx
+++ b/Running Instructions.docx
@@ -4,19 +4,16 @@
   <w:body>
     <w:p>
       <w:pPr>
-        <w:rPr>
-          <w:rFonts w:cstheme="minorHAnsi"/>
-          <w:sz w:val="24"/>
-          <w:szCs w:val="24"/>
-          <w:u w:val="single"/>
-        </w:rPr>
-      </w:pPr>
-      <w:r>
-        <w:rPr>
-          <w:rFonts w:cstheme="minorHAnsi"/>
-          <w:sz w:val="24"/>
-          <w:szCs w:val="24"/>
-          <w:u w:val="single"/>
+        <w:pStyle w:val="Heading1"/>
+        <w:rPr>
+          <w:b/>
+          <w:bCs/>
+        </w:rPr>
+      </w:pPr>
+      <w:r>
+        <w:rPr>
+          <w:b/>
+          <w:bCs/>
         </w:rPr>
         <w:t># ----WELCOME TO RUNNING INSTRUCTIONS----#</w:t>
       </w:r>
@@ -323,7 +320,7 @@
           <w14:ligatures w14:val="standardContextual"/>
         </w:rPr>
         <w:drawing>
-          <wp:inline distT="0" distB="0" distL="0" distR="0" wp14:anchorId="1D1E2277" wp14:editId="32B6925F">
+          <wp:inline distT="0" distB="0" distL="0" distR="0" wp14:anchorId="1EF0BD26" wp14:editId="149516E6">
             <wp:extent cx="5943600" cy="1842770"/>
             <wp:effectExtent l="0" t="0" r="0" b="5080"/>
             <wp:docPr id="12" name="Picture 12"/>
@@ -420,7 +417,7 @@
           <w14:ligatures w14:val="standardContextual"/>
         </w:rPr>
         <w:drawing>
-          <wp:inline distT="0" distB="0" distL="0" distR="0" wp14:anchorId="7F59185B" wp14:editId="0D9FC302">
+          <wp:inline distT="0" distB="0" distL="0" distR="0" wp14:anchorId="369C42F5" wp14:editId="23C17CD5">
             <wp:extent cx="5943600" cy="1755140"/>
             <wp:effectExtent l="0" t="0" r="0" b="0"/>
             <wp:docPr id="13" name="Picture 13"/>
@@ -525,7 +522,6 @@
           <w:sz w:val="24"/>
           <w:szCs w:val="24"/>
         </w:rPr>
-        <w:lastRenderedPageBreak/>
         <w:t>Settings&gt;Plugins – Make sure that TestNG is there</w:t>
       </w:r>
     </w:p>
@@ -559,7 +555,7 @@
           <w14:ligatures w14:val="standardContextual"/>
         </w:rPr>
         <w:drawing>
-          <wp:inline distT="0" distB="0" distL="0" distR="0" wp14:anchorId="49B8C3A3" wp14:editId="7A05EC7C">
+          <wp:inline distT="0" distB="0" distL="0" distR="0" wp14:anchorId="50DECA53" wp14:editId="0E04AEEB">
             <wp:extent cx="5943600" cy="1569720"/>
             <wp:effectExtent l="0" t="0" r="0" b="0"/>
             <wp:docPr id="14" name="Picture 14"/>
@@ -810,7 +806,7 @@
           <w14:ligatures w14:val="standardContextual"/>
         </w:rPr>
         <w:drawing>
-          <wp:inline distT="0" distB="0" distL="0" distR="0" wp14:anchorId="79436925" wp14:editId="55127CDA">
+          <wp:inline distT="0" distB="0" distL="0" distR="0" wp14:anchorId="64B71BE6" wp14:editId="5FB63F0A">
             <wp:extent cx="5943600" cy="2051050"/>
             <wp:effectExtent l="0" t="0" r="0" b="6350"/>
             <wp:docPr id="15" name="Picture 15"/>
@@ -1015,7 +1011,7 @@
           <w14:ligatures w14:val="standardContextual"/>
         </w:rPr>
         <w:drawing>
-          <wp:inline distT="0" distB="0" distL="0" distR="0" wp14:anchorId="56EFB9B2" wp14:editId="1C4A2169">
+          <wp:inline distT="0" distB="0" distL="0" distR="0" wp14:anchorId="6D9D3F77" wp14:editId="4498BA75">
             <wp:extent cx="5943600" cy="1403985"/>
             <wp:effectExtent l="0" t="0" r="0" b="5715"/>
             <wp:docPr id="16" name="Picture 16"/>
@@ -1079,7 +1075,7 @@
           <w14:ligatures w14:val="standardContextual"/>
         </w:rPr>
         <w:drawing>
-          <wp:inline distT="0" distB="0" distL="0" distR="0" wp14:anchorId="27DE4465" wp14:editId="59BFABF0">
+          <wp:inline distT="0" distB="0" distL="0" distR="0" wp14:anchorId="3235E8A8" wp14:editId="592B39D0">
             <wp:extent cx="5943600" cy="3209925"/>
             <wp:effectExtent l="0" t="0" r="0" b="9525"/>
             <wp:docPr id="17" name="Picture 17"/>
@@ -1155,15 +1151,7 @@
           <w:sz w:val="24"/>
           <w:szCs w:val="24"/>
         </w:rPr>
-        <w:t>&gt;</w:t>
-      </w:r>
-      <w:r>
-        <w:rPr>
-          <w:rFonts w:cstheme="minorHAnsi"/>
-          <w:sz w:val="24"/>
-          <w:szCs w:val="24"/>
-        </w:rPr>
-        <w:t xml:space="preserve">To run the test scripts on the terminal type: </w:t>
+        <w:t xml:space="preserve">&gt;To run the test scripts on the terminal type: </w:t>
       </w:r>
       <w:proofErr w:type="spellStart"/>
       <w:r>
@@ -1203,7 +1191,7 @@
           <w14:ligatures w14:val="standardContextual"/>
         </w:rPr>
         <w:drawing>
-          <wp:inline distT="0" distB="0" distL="0" distR="0" wp14:anchorId="6FACD27F" wp14:editId="1EA539BF">
+          <wp:inline distT="0" distB="0" distL="0" distR="0" wp14:anchorId="6A55D706" wp14:editId="7A26E1AF">
             <wp:extent cx="5943600" cy="1786890"/>
             <wp:effectExtent l="0" t="0" r="0" b="3810"/>
             <wp:docPr id="18" name="Picture 18"/>
@@ -1334,7 +1322,7 @@
           <w14:ligatures w14:val="standardContextual"/>
         </w:rPr>
         <w:drawing>
-          <wp:inline distT="0" distB="0" distL="0" distR="0" wp14:anchorId="6F912974" wp14:editId="013C33CE">
+          <wp:inline distT="0" distB="0" distL="0" distR="0" wp14:anchorId="40ACF4FB" wp14:editId="463F0525">
             <wp:extent cx="5943600" cy="2567305"/>
             <wp:effectExtent l="0" t="0" r="0" b="4445"/>
             <wp:docPr id="19" name="Picture 19"/>
@@ -1442,7 +1430,7 @@
           <w14:ligatures w14:val="standardContextual"/>
         </w:rPr>
         <w:drawing>
-          <wp:inline distT="0" distB="0" distL="0" distR="0" wp14:anchorId="140EB8F4" wp14:editId="559529C9">
+          <wp:inline distT="0" distB="0" distL="0" distR="0" wp14:anchorId="7AB52C9D" wp14:editId="137D6A84">
             <wp:extent cx="5943600" cy="3060700"/>
             <wp:effectExtent l="0" t="0" r="0" b="6350"/>
             <wp:docPr id="2" name="Picture 2"/>
@@ -1594,36 +1582,15 @@
           <w:szCs w:val="24"/>
         </w:rPr>
         <w:lastRenderedPageBreak/>
-        <w:t xml:space="preserve">Allure report would be </w:t>
-      </w:r>
-      <w:proofErr w:type="gramStart"/>
-      <w:r>
-        <w:rPr>
-          <w:rFonts w:cstheme="minorHAnsi"/>
-          <w:sz w:val="24"/>
-          <w:szCs w:val="24"/>
-        </w:rPr>
-        <w:t>generated :</w:t>
-      </w:r>
-      <w:proofErr w:type="gramEnd"/>
-    </w:p>
-    <w:p>
-      <w:pPr>
-        <w:pStyle w:val="ListParagraph"/>
-        <w:ind w:left="1068"/>
-        <w:rPr>
-          <w:rFonts w:cstheme="minorHAnsi"/>
-          <w:sz w:val="24"/>
-          <w:szCs w:val="24"/>
-        </w:rPr>
-      </w:pPr>
-      <w:r>
-        <w:rPr>
-          <w:rFonts w:cstheme="minorHAnsi"/>
-          <w:sz w:val="24"/>
-          <w:szCs w:val="24"/>
-        </w:rPr>
-        <w:t>Allure Overview:</w:t>
+        <w:t>i</w:t>
+      </w:r>
+      <w:r>
+        <w:rPr>
+          <w:rFonts w:cstheme="minorHAnsi"/>
+          <w:sz w:val="24"/>
+          <w:szCs w:val="24"/>
+        </w:rPr>
+        <w:t>ii&gt; as this automation project is integrated with Jenkins, we can run through it as well.</w:t>
       </w:r>
     </w:p>
     <w:p>
@@ -1642,10 +1609,10 @@
           <w14:ligatures w14:val="standardContextual"/>
         </w:rPr>
         <w:drawing>
-          <wp:inline distT="0" distB="0" distL="0" distR="0" wp14:anchorId="52971E16" wp14:editId="178D1D65">
-            <wp:extent cx="5943600" cy="3234690"/>
-            <wp:effectExtent l="0" t="0" r="0" b="3810"/>
-            <wp:docPr id="3" name="Picture 3"/>
+          <wp:inline distT="0" distB="0" distL="0" distR="0" wp14:anchorId="4D6BF795" wp14:editId="420600B8">
+            <wp:extent cx="5943600" cy="3036570"/>
+            <wp:effectExtent l="0" t="0" r="0" b="0"/>
+            <wp:docPr id="10" name="Picture 10"/>
             <wp:cNvGraphicFramePr>
               <a:graphicFrameLocks xmlns:a="http://schemas.openxmlformats.org/drawingml/2006/main" noChangeAspect="1"/>
             </wp:cNvGraphicFramePr>
@@ -1665,7 +1632,7 @@
                   <pic:spPr>
                     <a:xfrm>
                       <a:off x="0" y="0"/>
-                      <a:ext cx="5943600" cy="3234690"/>
+                      <a:ext cx="5943600" cy="3036570"/>
                     </a:xfrm>
                     <a:prstGeom prst="rect">
                       <a:avLst/>
@@ -1699,45 +1666,16 @@
           <w:szCs w:val="24"/>
         </w:rPr>
       </w:pPr>
-      <w:proofErr w:type="gramStart"/>
-      <w:r>
-        <w:rPr>
-          <w:rFonts w:cstheme="minorHAnsi"/>
-          <w:sz w:val="24"/>
-          <w:szCs w:val="24"/>
-        </w:rPr>
-        <w:t>Categories :</w:t>
-      </w:r>
-      <w:proofErr w:type="gramEnd"/>
-      <w:r>
-        <w:rPr>
-          <w:rFonts w:cstheme="minorHAnsi"/>
-          <w:sz w:val="24"/>
-          <w:szCs w:val="24"/>
-        </w:rPr>
-        <w:t xml:space="preserve"> shows the issue</w:t>
-      </w:r>
-    </w:p>
-    <w:p>
-      <w:pPr>
-        <w:pStyle w:val="ListParagraph"/>
-        <w:ind w:left="1068"/>
-        <w:rPr>
-          <w:rFonts w:cstheme="minorHAnsi"/>
-          <w:sz w:val="24"/>
-          <w:szCs w:val="24"/>
-        </w:rPr>
-      </w:pPr>
       <w:r>
         <w:rPr>
           <w:noProof/>
           <w14:ligatures w14:val="standardContextual"/>
         </w:rPr>
         <w:drawing>
-          <wp:inline distT="0" distB="0" distL="0" distR="0" wp14:anchorId="65B66F5F" wp14:editId="0A4FEC6D">
-            <wp:extent cx="5943600" cy="3289935"/>
-            <wp:effectExtent l="0" t="0" r="0" b="5715"/>
-            <wp:docPr id="4" name="Picture 4"/>
+          <wp:inline distT="0" distB="0" distL="0" distR="0" wp14:anchorId="7B567AC4" wp14:editId="3FB0AEEF">
+            <wp:extent cx="5943600" cy="3173095"/>
+            <wp:effectExtent l="0" t="0" r="0" b="8255"/>
+            <wp:docPr id="1" name="Picture 1"/>
             <wp:cNvGraphicFramePr>
               <a:graphicFrameLocks xmlns:a="http://schemas.openxmlformats.org/drawingml/2006/main" noChangeAspect="1"/>
             </wp:cNvGraphicFramePr>
@@ -1757,7 +1695,7 @@
                   <pic:spPr>
                     <a:xfrm>
                       <a:off x="0" y="0"/>
-                      <a:ext cx="5943600" cy="3289935"/>
+                      <a:ext cx="5943600" cy="3173095"/>
                     </a:xfrm>
                     <a:prstGeom prst="rect">
                       <a:avLst/>
@@ -1791,13 +1729,80 @@
           <w:szCs w:val="24"/>
         </w:rPr>
       </w:pPr>
-      <w:r>
-        <w:rPr>
-          <w:rFonts w:cstheme="minorHAnsi"/>
-          <w:sz w:val="24"/>
-          <w:szCs w:val="24"/>
-        </w:rPr>
-        <w:t>Suites: shows all the details</w:t>
+    </w:p>
+    <w:p>
+      <w:pPr>
+        <w:pStyle w:val="ListParagraph"/>
+        <w:ind w:left="1068"/>
+        <w:rPr>
+          <w:rFonts w:cstheme="minorHAnsi"/>
+          <w:sz w:val="24"/>
+          <w:szCs w:val="24"/>
+        </w:rPr>
+      </w:pPr>
+    </w:p>
+    <w:p>
+      <w:pPr>
+        <w:pStyle w:val="ListParagraph"/>
+        <w:ind w:left="1068"/>
+        <w:rPr>
+          <w:rFonts w:cstheme="minorHAnsi"/>
+          <w:sz w:val="24"/>
+          <w:szCs w:val="24"/>
+        </w:rPr>
+      </w:pPr>
+    </w:p>
+    <w:p>
+      <w:pPr>
+        <w:pStyle w:val="ListParagraph"/>
+        <w:ind w:left="1068"/>
+        <w:rPr>
+          <w:rFonts w:cstheme="minorHAnsi"/>
+          <w:sz w:val="24"/>
+          <w:szCs w:val="24"/>
+        </w:rPr>
+      </w:pPr>
+    </w:p>
+    <w:p>
+      <w:pPr>
+        <w:pStyle w:val="ListParagraph"/>
+        <w:ind w:left="1068"/>
+        <w:rPr>
+          <w:rFonts w:cstheme="minorHAnsi"/>
+          <w:sz w:val="24"/>
+          <w:szCs w:val="24"/>
+        </w:rPr>
+      </w:pPr>
+    </w:p>
+    <w:p>
+      <w:pPr>
+        <w:pStyle w:val="ListParagraph"/>
+        <w:ind w:left="1068"/>
+        <w:rPr>
+          <w:rFonts w:cstheme="minorHAnsi"/>
+          <w:sz w:val="24"/>
+          <w:szCs w:val="24"/>
+        </w:rPr>
+      </w:pPr>
+    </w:p>
+    <w:p>
+      <w:pPr>
+        <w:pStyle w:val="ListParagraph"/>
+        <w:ind w:left="1068"/>
+        <w:rPr>
+          <w:rFonts w:cstheme="minorHAnsi"/>
+          <w:sz w:val="24"/>
+          <w:szCs w:val="24"/>
+        </w:rPr>
+      </w:pPr>
+      <w:r>
+        <w:rPr>
+          <w:rFonts w:cstheme="minorHAnsi"/>
+          <w:sz w:val="24"/>
+          <w:szCs w:val="24"/>
+        </w:rPr>
+        <w:lastRenderedPageBreak/>
+        <w:t>Allure report in Jenkins</w:t>
       </w:r>
     </w:p>
     <w:p>
@@ -1815,12 +1820,11 @@
           <w:noProof/>
           <w14:ligatures w14:val="standardContextual"/>
         </w:rPr>
-        <w:lastRenderedPageBreak/>
         <w:drawing>
-          <wp:inline distT="0" distB="0" distL="0" distR="0" wp14:anchorId="12D5B0AD" wp14:editId="61D0E5AF">
-            <wp:extent cx="5943600" cy="3121660"/>
-            <wp:effectExtent l="0" t="0" r="0" b="2540"/>
-            <wp:docPr id="5" name="Picture 5"/>
+          <wp:inline distT="0" distB="0" distL="0" distR="0" wp14:anchorId="7833D8DE" wp14:editId="7813B8E0">
+            <wp:extent cx="5943600" cy="3180715"/>
+            <wp:effectExtent l="0" t="0" r="0" b="635"/>
+            <wp:docPr id="8" name="Picture 8"/>
             <wp:cNvGraphicFramePr>
               <a:graphicFrameLocks xmlns:a="http://schemas.openxmlformats.org/drawingml/2006/main" noChangeAspect="1"/>
             </wp:cNvGraphicFramePr>
@@ -1840,7 +1844,7 @@
                   <pic:spPr>
                     <a:xfrm>
                       <a:off x="0" y="0"/>
-                      <a:ext cx="5943600" cy="3121660"/>
+                      <a:ext cx="5943600" cy="3180715"/>
                     </a:xfrm>
                     <a:prstGeom prst="rect">
                       <a:avLst/>
@@ -1876,33 +1880,14 @@
       </w:pPr>
       <w:r>
         <w:rPr>
-          <w:rFonts w:cstheme="minorHAnsi"/>
-          <w:sz w:val="24"/>
-          <w:szCs w:val="24"/>
-        </w:rPr>
-        <w:t>Failed script shows the screenshot and reason:</w:t>
-      </w:r>
-    </w:p>
-    <w:p>
-      <w:pPr>
-        <w:pStyle w:val="ListParagraph"/>
-        <w:ind w:left="1068"/>
-        <w:rPr>
-          <w:rFonts w:cstheme="minorHAnsi"/>
-          <w:sz w:val="24"/>
-          <w:szCs w:val="24"/>
-        </w:rPr>
-      </w:pPr>
-      <w:r>
-        <w:rPr>
           <w:noProof/>
           <w14:ligatures w14:val="standardContextual"/>
         </w:rPr>
         <w:drawing>
-          <wp:inline distT="0" distB="0" distL="0" distR="0" wp14:anchorId="18040C1A" wp14:editId="421B5389">
-            <wp:extent cx="5943600" cy="3117850"/>
-            <wp:effectExtent l="0" t="0" r="0" b="6350"/>
-            <wp:docPr id="6" name="Picture 6"/>
+          <wp:inline distT="0" distB="0" distL="0" distR="0" wp14:anchorId="27A86FE0" wp14:editId="03D899A7">
+            <wp:extent cx="5943600" cy="3153410"/>
+            <wp:effectExtent l="0" t="0" r="0" b="8890"/>
+            <wp:docPr id="9" name="Picture 9"/>
             <wp:cNvGraphicFramePr>
               <a:graphicFrameLocks xmlns:a="http://schemas.openxmlformats.org/drawingml/2006/main" noChangeAspect="1"/>
             </wp:cNvGraphicFramePr>
@@ -1922,7 +1907,7 @@
                   <pic:spPr>
                     <a:xfrm>
                       <a:off x="0" y="0"/>
-                      <a:ext cx="5943600" cy="3117850"/>
+                      <a:ext cx="5943600" cy="3153410"/>
                     </a:xfrm>
                     <a:prstGeom prst="rect">
                       <a:avLst/>
@@ -2022,384 +2007,6 @@
           <w:szCs w:val="24"/>
         </w:rPr>
       </w:pPr>
-      <w:r>
-        <w:rPr>
-          <w:rFonts w:cstheme="minorHAnsi"/>
-          <w:sz w:val="24"/>
-          <w:szCs w:val="24"/>
-        </w:rPr>
-        <w:lastRenderedPageBreak/>
-        <w:t>Graph show the percentages</w:t>
-      </w:r>
-    </w:p>
-    <w:p>
-      <w:pPr>
-        <w:pStyle w:val="ListParagraph"/>
-        <w:ind w:left="1068"/>
-        <w:rPr>
-          <w:rFonts w:cstheme="minorHAnsi"/>
-          <w:sz w:val="24"/>
-          <w:szCs w:val="24"/>
-        </w:rPr>
-      </w:pPr>
-    </w:p>
-    <w:p>
-      <w:pPr>
-        <w:pStyle w:val="ListParagraph"/>
-        <w:ind w:left="1068"/>
-        <w:rPr>
-          <w:rFonts w:cstheme="minorHAnsi"/>
-          <w:sz w:val="24"/>
-          <w:szCs w:val="24"/>
-        </w:rPr>
-      </w:pPr>
-      <w:r>
-        <w:rPr>
-          <w:noProof/>
-          <w14:ligatures w14:val="standardContextual"/>
-        </w:rPr>
-        <w:drawing>
-          <wp:inline distT="0" distB="0" distL="0" distR="0" wp14:anchorId="39D82B55" wp14:editId="3F563270">
-            <wp:extent cx="5943600" cy="3256280"/>
-            <wp:effectExtent l="0" t="0" r="0" b="1270"/>
-            <wp:docPr id="7" name="Picture 7"/>
-            <wp:cNvGraphicFramePr>
-              <a:graphicFrameLocks xmlns:a="http://schemas.openxmlformats.org/drawingml/2006/main" noChangeAspect="1"/>
-            </wp:cNvGraphicFramePr>
-            <a:graphic xmlns:a="http://schemas.openxmlformats.org/drawingml/2006/main">
-              <a:graphicData uri="http://schemas.openxmlformats.org/drawingml/2006/picture">
-                <pic:pic xmlns:pic="http://schemas.openxmlformats.org/drawingml/2006/picture">
-                  <pic:nvPicPr>
-                    <pic:cNvPr id="1" name=""/>
-                    <pic:cNvPicPr/>
-                  </pic:nvPicPr>
-                  <pic:blipFill>
-                    <a:blip r:embed="rId19"/>
-                    <a:stretch>
-                      <a:fillRect/>
-                    </a:stretch>
-                  </pic:blipFill>
-                  <pic:spPr>
-                    <a:xfrm>
-                      <a:off x="0" y="0"/>
-                      <a:ext cx="5943600" cy="3256280"/>
-                    </a:xfrm>
-                    <a:prstGeom prst="rect">
-                      <a:avLst/>
-                    </a:prstGeom>
-                  </pic:spPr>
-                </pic:pic>
-              </a:graphicData>
-            </a:graphic>
-          </wp:inline>
-        </w:drawing>
-      </w:r>
-    </w:p>
-    <w:p>
-      <w:pPr>
-        <w:pStyle w:val="ListParagraph"/>
-        <w:ind w:left="1068"/>
-        <w:rPr>
-          <w:rFonts w:cstheme="minorHAnsi"/>
-          <w:sz w:val="24"/>
-          <w:szCs w:val="24"/>
-        </w:rPr>
-      </w:pPr>
-    </w:p>
-    <w:p>
-      <w:pPr>
-        <w:pStyle w:val="ListParagraph"/>
-        <w:ind w:left="1068"/>
-        <w:rPr>
-          <w:rFonts w:cstheme="minorHAnsi"/>
-          <w:sz w:val="24"/>
-          <w:szCs w:val="24"/>
-        </w:rPr>
-      </w:pPr>
-      <w:r>
-        <w:rPr>
-          <w:rFonts w:cstheme="minorHAnsi"/>
-          <w:sz w:val="24"/>
-          <w:szCs w:val="24"/>
-        </w:rPr>
-        <w:t>iii&gt; as this automation project is integrated with Jenkins, we can run through it as well.</w:t>
-      </w:r>
-    </w:p>
-    <w:p>
-      <w:pPr>
-        <w:pStyle w:val="ListParagraph"/>
-        <w:ind w:left="1068"/>
-        <w:rPr>
-          <w:rFonts w:cstheme="minorHAnsi"/>
-          <w:sz w:val="24"/>
-          <w:szCs w:val="24"/>
-        </w:rPr>
-      </w:pPr>
-      <w:r>
-        <w:rPr>
-          <w:rFonts w:cstheme="minorHAnsi"/>
-          <w:noProof/>
-          <w:sz w:val="24"/>
-          <w:szCs w:val="24"/>
-          <w14:ligatures w14:val="standardContextual"/>
-        </w:rPr>
-        <w:drawing>
-          <wp:inline distT="0" distB="0" distL="0" distR="0" wp14:anchorId="5D9DFE11" wp14:editId="1F5AEAE5">
-            <wp:extent cx="5943600" cy="3009265"/>
-            <wp:effectExtent l="0" t="0" r="0" b="635"/>
-            <wp:docPr id="22" name="Picture 22"/>
-            <wp:cNvGraphicFramePr>
-              <a:graphicFrameLocks xmlns:a="http://schemas.openxmlformats.org/drawingml/2006/main" noChangeAspect="1"/>
-            </wp:cNvGraphicFramePr>
-            <a:graphic xmlns:a="http://schemas.openxmlformats.org/drawingml/2006/main">
-              <a:graphicData uri="http://schemas.openxmlformats.org/drawingml/2006/picture">
-                <pic:pic xmlns:pic="http://schemas.openxmlformats.org/drawingml/2006/picture">
-                  <pic:nvPicPr>
-                    <pic:cNvPr id="1" name=""/>
-                    <pic:cNvPicPr/>
-                  </pic:nvPicPr>
-                  <pic:blipFill>
-                    <a:blip r:embed="rId20"/>
-                    <a:stretch>
-                      <a:fillRect/>
-                    </a:stretch>
-                  </pic:blipFill>
-                  <pic:spPr>
-                    <a:xfrm>
-                      <a:off x="0" y="0"/>
-                      <a:ext cx="5943600" cy="3009265"/>
-                    </a:xfrm>
-                    <a:prstGeom prst="rect">
-                      <a:avLst/>
-                    </a:prstGeom>
-                  </pic:spPr>
-                </pic:pic>
-              </a:graphicData>
-            </a:graphic>
-          </wp:inline>
-        </w:drawing>
-      </w:r>
-    </w:p>
-    <w:p>
-      <w:pPr>
-        <w:pStyle w:val="ListParagraph"/>
-        <w:ind w:left="1068"/>
-        <w:rPr>
-          <w:rFonts w:cstheme="minorHAnsi"/>
-          <w:sz w:val="24"/>
-          <w:szCs w:val="24"/>
-        </w:rPr>
-      </w:pPr>
-      <w:r>
-        <w:rPr>
-          <w:rFonts w:cstheme="minorHAnsi"/>
-          <w:noProof/>
-          <w:sz w:val="24"/>
-          <w:szCs w:val="24"/>
-          <w14:ligatures w14:val="standardContextual"/>
-        </w:rPr>
-        <w:lastRenderedPageBreak/>
-        <w:drawing>
-          <wp:inline distT="0" distB="0" distL="0" distR="0" wp14:anchorId="11326CF0" wp14:editId="073DE238">
-            <wp:extent cx="5943600" cy="2936240"/>
-            <wp:effectExtent l="0" t="0" r="0" b="0"/>
-            <wp:docPr id="1" name="Picture 1"/>
-            <wp:cNvGraphicFramePr>
-              <a:graphicFrameLocks xmlns:a="http://schemas.openxmlformats.org/drawingml/2006/main" noChangeAspect="1"/>
-            </wp:cNvGraphicFramePr>
-            <a:graphic xmlns:a="http://schemas.openxmlformats.org/drawingml/2006/main">
-              <a:graphicData uri="http://schemas.openxmlformats.org/drawingml/2006/picture">
-                <pic:pic xmlns:pic="http://schemas.openxmlformats.org/drawingml/2006/picture">
-                  <pic:nvPicPr>
-                    <pic:cNvPr id="1" name=""/>
-                    <pic:cNvPicPr/>
-                  </pic:nvPicPr>
-                  <pic:blipFill>
-                    <a:blip r:embed="rId21"/>
-                    <a:stretch>
-                      <a:fillRect/>
-                    </a:stretch>
-                  </pic:blipFill>
-                  <pic:spPr>
-                    <a:xfrm>
-                      <a:off x="0" y="0"/>
-                      <a:ext cx="5943600" cy="2936240"/>
-                    </a:xfrm>
-                    <a:prstGeom prst="rect">
-                      <a:avLst/>
-                    </a:prstGeom>
-                  </pic:spPr>
-                </pic:pic>
-              </a:graphicData>
-            </a:graphic>
-          </wp:inline>
-        </w:drawing>
-      </w:r>
-    </w:p>
-    <w:p>
-      <w:pPr>
-        <w:pStyle w:val="ListParagraph"/>
-        <w:ind w:left="1068"/>
-        <w:rPr>
-          <w:rFonts w:cstheme="minorHAnsi"/>
-          <w:sz w:val="24"/>
-          <w:szCs w:val="24"/>
-        </w:rPr>
-      </w:pPr>
-    </w:p>
-    <w:p>
-      <w:pPr>
-        <w:pStyle w:val="ListParagraph"/>
-        <w:ind w:left="1068"/>
-        <w:rPr>
-          <w:rFonts w:cstheme="minorHAnsi"/>
-          <w:sz w:val="24"/>
-          <w:szCs w:val="24"/>
-        </w:rPr>
-      </w:pPr>
-    </w:p>
-    <w:p>
-      <w:pPr>
-        <w:pStyle w:val="ListParagraph"/>
-        <w:ind w:left="1068"/>
-        <w:rPr>
-          <w:rFonts w:cstheme="minorHAnsi"/>
-          <w:sz w:val="24"/>
-          <w:szCs w:val="24"/>
-        </w:rPr>
-      </w:pPr>
-      <w:r>
-        <w:rPr>
-          <w:rFonts w:cstheme="minorHAnsi"/>
-          <w:noProof/>
-          <w:sz w:val="24"/>
-          <w:szCs w:val="24"/>
-          <w14:ligatures w14:val="standardContextual"/>
-        </w:rPr>
-        <w:drawing>
-          <wp:inline distT="0" distB="0" distL="0" distR="0" wp14:anchorId="110DE912" wp14:editId="469A83DB">
-            <wp:extent cx="5943600" cy="3044825"/>
-            <wp:effectExtent l="0" t="0" r="0" b="3175"/>
-            <wp:docPr id="21" name="Picture 21"/>
-            <wp:cNvGraphicFramePr>
-              <a:graphicFrameLocks xmlns:a="http://schemas.openxmlformats.org/drawingml/2006/main" noChangeAspect="1"/>
-            </wp:cNvGraphicFramePr>
-            <a:graphic xmlns:a="http://schemas.openxmlformats.org/drawingml/2006/main">
-              <a:graphicData uri="http://schemas.openxmlformats.org/drawingml/2006/picture">
-                <pic:pic xmlns:pic="http://schemas.openxmlformats.org/drawingml/2006/picture">
-                  <pic:nvPicPr>
-                    <pic:cNvPr id="1" name=""/>
-                    <pic:cNvPicPr/>
-                  </pic:nvPicPr>
-                  <pic:blipFill>
-                    <a:blip r:embed="rId22"/>
-                    <a:stretch>
-                      <a:fillRect/>
-                    </a:stretch>
-                  </pic:blipFill>
-                  <pic:spPr>
-                    <a:xfrm>
-                      <a:off x="0" y="0"/>
-                      <a:ext cx="5943600" cy="3044825"/>
-                    </a:xfrm>
-                    <a:prstGeom prst="rect">
-                      <a:avLst/>
-                    </a:prstGeom>
-                  </pic:spPr>
-                </pic:pic>
-              </a:graphicData>
-            </a:graphic>
-          </wp:inline>
-        </w:drawing>
-      </w:r>
-    </w:p>
-    <w:p>
-      <w:pPr>
-        <w:pStyle w:val="ListParagraph"/>
-        <w:ind w:left="1068"/>
-        <w:rPr>
-          <w:rFonts w:cstheme="minorHAnsi"/>
-          <w:sz w:val="24"/>
-          <w:szCs w:val="24"/>
-        </w:rPr>
-      </w:pPr>
-    </w:p>
-    <w:p>
-      <w:pPr>
-        <w:pStyle w:val="ListParagraph"/>
-        <w:ind w:left="1068"/>
-        <w:rPr>
-          <w:rFonts w:cstheme="minorHAnsi"/>
-          <w:sz w:val="24"/>
-          <w:szCs w:val="24"/>
-        </w:rPr>
-      </w:pPr>
-    </w:p>
-    <w:p>
-      <w:pPr>
-        <w:pStyle w:val="ListParagraph"/>
-        <w:ind w:left="1068"/>
-        <w:rPr>
-          <w:rFonts w:cstheme="minorHAnsi"/>
-          <w:sz w:val="24"/>
-          <w:szCs w:val="24"/>
-        </w:rPr>
-      </w:pPr>
-    </w:p>
-    <w:p>
-      <w:pPr>
-        <w:pStyle w:val="ListParagraph"/>
-        <w:ind w:left="1068"/>
-        <w:rPr>
-          <w:rFonts w:cstheme="minorHAnsi"/>
-          <w:sz w:val="24"/>
-          <w:szCs w:val="24"/>
-        </w:rPr>
-      </w:pPr>
-    </w:p>
-    <w:p>
-      <w:pPr>
-        <w:pStyle w:val="ListParagraph"/>
-        <w:ind w:left="1068"/>
-        <w:rPr>
-          <w:rFonts w:cstheme="minorHAnsi"/>
-          <w:sz w:val="24"/>
-          <w:szCs w:val="24"/>
-        </w:rPr>
-      </w:pPr>
-    </w:p>
-    <w:p>
-      <w:pPr>
-        <w:pStyle w:val="ListParagraph"/>
-        <w:ind w:left="1068"/>
-        <w:rPr>
-          <w:rFonts w:cstheme="minorHAnsi"/>
-          <w:sz w:val="24"/>
-          <w:szCs w:val="24"/>
-        </w:rPr>
-      </w:pPr>
-    </w:p>
-    <w:p>
-      <w:pPr>
-        <w:pStyle w:val="ListParagraph"/>
-        <w:ind w:left="1068"/>
-        <w:rPr>
-          <w:rFonts w:cstheme="minorHAnsi"/>
-          <w:sz w:val="24"/>
-          <w:szCs w:val="24"/>
-        </w:rPr>
-      </w:pPr>
-    </w:p>
-    <w:p>
-      <w:pPr>
-        <w:pStyle w:val="ListParagraph"/>
-        <w:ind w:left="1068"/>
-        <w:rPr>
-          <w:rFonts w:cstheme="minorHAnsi"/>
-          <w:sz w:val="24"/>
-          <w:szCs w:val="24"/>
-        </w:rPr>
-      </w:pPr>
     </w:p>
     <w:p>
       <w:pPr>
@@ -2431,24 +2038,7 @@
           <w:sz w:val="24"/>
           <w:szCs w:val="24"/>
         </w:rPr>
-        <w:lastRenderedPageBreak/>
-        <w:t xml:space="preserve">Allure </w:t>
-      </w:r>
-      <w:r>
-        <w:rPr>
-          <w:rFonts w:cstheme="minorHAnsi"/>
-          <w:sz w:val="24"/>
-          <w:szCs w:val="24"/>
-        </w:rPr>
-        <w:t>Reports path</w:t>
-      </w:r>
-      <w:r>
-        <w:rPr>
-          <w:rFonts w:cstheme="minorHAnsi"/>
-          <w:sz w:val="24"/>
-          <w:szCs w:val="24"/>
-        </w:rPr>
-        <w:t xml:space="preserve"> is </w:t>
+        <w:t xml:space="preserve">Allure Reports path is </w:t>
       </w:r>
       <w:proofErr w:type="spellStart"/>
       <w:r>
@@ -2485,18 +2075,8 @@
           <w:sz w:val="24"/>
           <w:szCs w:val="24"/>
         </w:rPr>
-        <w:t xml:space="preserve">But to view the Allure Report as HTML view we need to run the </w:t>
-      </w:r>
-      <w:proofErr w:type="gramStart"/>
-      <w:r>
-        <w:rPr>
-          <w:rFonts w:cstheme="minorHAnsi"/>
-          <w:sz w:val="24"/>
-          <w:szCs w:val="24"/>
-        </w:rPr>
-        <w:t>command :</w:t>
-      </w:r>
-      <w:proofErr w:type="gramEnd"/>
+        <w:t>But to view the Allure Report as HTML view we need to run the command:</w:t>
+      </w:r>
     </w:p>
     <w:p>
       <w:pPr>
@@ -2533,18 +2113,8 @@
           <w:sz w:val="24"/>
           <w:szCs w:val="24"/>
         </w:rPr>
-        <w:t xml:space="preserve">This generates an HTML </w:t>
-      </w:r>
-      <w:proofErr w:type="gramStart"/>
-      <w:r>
-        <w:rPr>
-          <w:rFonts w:cstheme="minorHAnsi"/>
-          <w:sz w:val="24"/>
-          <w:szCs w:val="24"/>
-        </w:rPr>
-        <w:t>report :</w:t>
-      </w:r>
-      <w:proofErr w:type="gramEnd"/>
+        <w:t>This generates an HTML report:</w:t>
+      </w:r>
     </w:p>
     <w:p>
       <w:pPr>
@@ -2556,6 +2126,17 @@
           <w:szCs w:val="24"/>
         </w:rPr>
       </w:pPr>
+    </w:p>
+    <w:p>
+      <w:pPr>
+        <w:pStyle w:val="ListParagraph"/>
+        <w:ind w:left="1080"/>
+        <w:rPr>
+          <w:rFonts w:cstheme="minorHAnsi"/>
+          <w:sz w:val="24"/>
+          <w:szCs w:val="24"/>
+        </w:rPr>
+      </w:pPr>
       <w:r>
         <w:rPr>
           <w:rFonts w:cstheme="minorHAnsi"/>
@@ -2564,7 +2145,7 @@
           <w:szCs w:val="24"/>
         </w:rPr>
         <w:drawing>
-          <wp:inline distT="0" distB="0" distL="0" distR="0" wp14:anchorId="629B06D1" wp14:editId="4A385BFC">
+          <wp:inline distT="0" distB="0" distL="0" distR="0" wp14:anchorId="278B54C4" wp14:editId="321778F5">
             <wp:extent cx="5943600" cy="2797810"/>
             <wp:effectExtent l="0" t="0" r="0" b="2540"/>
             <wp:docPr id="20" name="Picture 20"/>
@@ -2581,7 +2162,7 @@
                     </pic:cNvPicPr>
                   </pic:nvPicPr>
                   <pic:blipFill>
-                    <a:blip r:embed="rId23" cstate="print">
+                    <a:blip r:embed="rId19" cstate="print">
                       <a:extLst>
                         <a:ext uri="{28A0092B-C50C-407E-A947-70E740481C1C}">
                           <a14:useLocalDpi xmlns:a14="http://schemas.microsoft.com/office/drawing/2010/main" val="0"/>
@@ -2627,6 +2208,553 @@
     <w:p>
       <w:pPr>
         <w:pStyle w:val="ListParagraph"/>
+        <w:ind w:left="1068"/>
+        <w:rPr>
+          <w:rFonts w:cstheme="minorHAnsi"/>
+          <w:sz w:val="24"/>
+          <w:szCs w:val="24"/>
+        </w:rPr>
+      </w:pPr>
+      <w:r>
+        <w:rPr>
+          <w:rFonts w:cstheme="minorHAnsi"/>
+          <w:sz w:val="24"/>
+          <w:szCs w:val="24"/>
+        </w:rPr>
+        <w:t xml:space="preserve">Allure report would be </w:t>
+      </w:r>
+      <w:proofErr w:type="gramStart"/>
+      <w:r>
+        <w:rPr>
+          <w:rFonts w:cstheme="minorHAnsi"/>
+          <w:sz w:val="24"/>
+          <w:szCs w:val="24"/>
+        </w:rPr>
+        <w:t>generated :</w:t>
+      </w:r>
+      <w:proofErr w:type="gramEnd"/>
+    </w:p>
+    <w:p>
+      <w:pPr>
+        <w:pStyle w:val="ListParagraph"/>
+        <w:ind w:left="1068"/>
+        <w:rPr>
+          <w:rFonts w:cstheme="minorHAnsi"/>
+          <w:sz w:val="24"/>
+          <w:szCs w:val="24"/>
+        </w:rPr>
+      </w:pPr>
+      <w:r>
+        <w:rPr>
+          <w:rFonts w:cstheme="minorHAnsi"/>
+          <w:sz w:val="24"/>
+          <w:szCs w:val="24"/>
+        </w:rPr>
+        <w:t>Allure Overview:</w:t>
+      </w:r>
+    </w:p>
+    <w:p>
+      <w:pPr>
+        <w:pStyle w:val="ListParagraph"/>
+        <w:ind w:left="1068"/>
+        <w:rPr>
+          <w:rFonts w:cstheme="minorHAnsi"/>
+          <w:sz w:val="24"/>
+          <w:szCs w:val="24"/>
+        </w:rPr>
+      </w:pPr>
+      <w:r>
+        <w:rPr>
+          <w:noProof/>
+          <w14:ligatures w14:val="standardContextual"/>
+        </w:rPr>
+        <w:drawing>
+          <wp:inline distT="0" distB="0" distL="0" distR="0" wp14:anchorId="4FE007B9" wp14:editId="60952E87">
+            <wp:extent cx="5943600" cy="3234690"/>
+            <wp:effectExtent l="0" t="0" r="0" b="3810"/>
+            <wp:docPr id="3" name="Picture 3"/>
+            <wp:cNvGraphicFramePr>
+              <a:graphicFrameLocks xmlns:a="http://schemas.openxmlformats.org/drawingml/2006/main" noChangeAspect="1"/>
+            </wp:cNvGraphicFramePr>
+            <a:graphic xmlns:a="http://schemas.openxmlformats.org/drawingml/2006/main">
+              <a:graphicData uri="http://schemas.openxmlformats.org/drawingml/2006/picture">
+                <pic:pic xmlns:pic="http://schemas.openxmlformats.org/drawingml/2006/picture">
+                  <pic:nvPicPr>
+                    <pic:cNvPr id="1" name=""/>
+                    <pic:cNvPicPr/>
+                  </pic:nvPicPr>
+                  <pic:blipFill>
+                    <a:blip r:embed="rId20"/>
+                    <a:stretch>
+                      <a:fillRect/>
+                    </a:stretch>
+                  </pic:blipFill>
+                  <pic:spPr>
+                    <a:xfrm>
+                      <a:off x="0" y="0"/>
+                      <a:ext cx="5943600" cy="3234690"/>
+                    </a:xfrm>
+                    <a:prstGeom prst="rect">
+                      <a:avLst/>
+                    </a:prstGeom>
+                  </pic:spPr>
+                </pic:pic>
+              </a:graphicData>
+            </a:graphic>
+          </wp:inline>
+        </w:drawing>
+      </w:r>
+    </w:p>
+    <w:p>
+      <w:pPr>
+        <w:pStyle w:val="ListParagraph"/>
+        <w:ind w:left="1068"/>
+        <w:rPr>
+          <w:rFonts w:cstheme="minorHAnsi"/>
+          <w:sz w:val="24"/>
+          <w:szCs w:val="24"/>
+        </w:rPr>
+      </w:pPr>
+    </w:p>
+    <w:p>
+      <w:pPr>
+        <w:pStyle w:val="ListParagraph"/>
+        <w:ind w:left="1068"/>
+        <w:rPr>
+          <w:rFonts w:cstheme="minorHAnsi"/>
+          <w:sz w:val="24"/>
+          <w:szCs w:val="24"/>
+        </w:rPr>
+      </w:pPr>
+      <w:proofErr w:type="gramStart"/>
+      <w:r>
+        <w:rPr>
+          <w:rFonts w:cstheme="minorHAnsi"/>
+          <w:sz w:val="24"/>
+          <w:szCs w:val="24"/>
+        </w:rPr>
+        <w:t>Categories :</w:t>
+      </w:r>
+      <w:proofErr w:type="gramEnd"/>
+      <w:r>
+        <w:rPr>
+          <w:rFonts w:cstheme="minorHAnsi"/>
+          <w:sz w:val="24"/>
+          <w:szCs w:val="24"/>
+        </w:rPr>
+        <w:t xml:space="preserve"> shows the issue</w:t>
+      </w:r>
+    </w:p>
+    <w:p>
+      <w:pPr>
+        <w:pStyle w:val="ListParagraph"/>
+        <w:ind w:left="1068"/>
+        <w:rPr>
+          <w:rFonts w:cstheme="minorHAnsi"/>
+          <w:sz w:val="24"/>
+          <w:szCs w:val="24"/>
+        </w:rPr>
+      </w:pPr>
+      <w:r>
+        <w:rPr>
+          <w:noProof/>
+          <w14:ligatures w14:val="standardContextual"/>
+        </w:rPr>
+        <w:drawing>
+          <wp:inline distT="0" distB="0" distL="0" distR="0" wp14:anchorId="5626E794" wp14:editId="2D8F003E">
+            <wp:extent cx="5943600" cy="3289935"/>
+            <wp:effectExtent l="0" t="0" r="0" b="5715"/>
+            <wp:docPr id="4" name="Picture 4"/>
+            <wp:cNvGraphicFramePr>
+              <a:graphicFrameLocks xmlns:a="http://schemas.openxmlformats.org/drawingml/2006/main" noChangeAspect="1"/>
+            </wp:cNvGraphicFramePr>
+            <a:graphic xmlns:a="http://schemas.openxmlformats.org/drawingml/2006/main">
+              <a:graphicData uri="http://schemas.openxmlformats.org/drawingml/2006/picture">
+                <pic:pic xmlns:pic="http://schemas.openxmlformats.org/drawingml/2006/picture">
+                  <pic:nvPicPr>
+                    <pic:cNvPr id="1" name=""/>
+                    <pic:cNvPicPr/>
+                  </pic:nvPicPr>
+                  <pic:blipFill>
+                    <a:blip r:embed="rId21"/>
+                    <a:stretch>
+                      <a:fillRect/>
+                    </a:stretch>
+                  </pic:blipFill>
+                  <pic:spPr>
+                    <a:xfrm>
+                      <a:off x="0" y="0"/>
+                      <a:ext cx="5943600" cy="3289935"/>
+                    </a:xfrm>
+                    <a:prstGeom prst="rect">
+                      <a:avLst/>
+                    </a:prstGeom>
+                  </pic:spPr>
+                </pic:pic>
+              </a:graphicData>
+            </a:graphic>
+          </wp:inline>
+        </w:drawing>
+      </w:r>
+    </w:p>
+    <w:p>
+      <w:pPr>
+        <w:pStyle w:val="ListParagraph"/>
+        <w:ind w:left="1068"/>
+        <w:rPr>
+          <w:rFonts w:cstheme="minorHAnsi"/>
+          <w:sz w:val="24"/>
+          <w:szCs w:val="24"/>
+        </w:rPr>
+      </w:pPr>
+    </w:p>
+    <w:p>
+      <w:pPr>
+        <w:pStyle w:val="ListParagraph"/>
+        <w:ind w:left="1068"/>
+        <w:rPr>
+          <w:rFonts w:cstheme="minorHAnsi"/>
+          <w:sz w:val="24"/>
+          <w:szCs w:val="24"/>
+        </w:rPr>
+      </w:pPr>
+      <w:r>
+        <w:rPr>
+          <w:rFonts w:cstheme="minorHAnsi"/>
+          <w:sz w:val="24"/>
+          <w:szCs w:val="24"/>
+        </w:rPr>
+        <w:t>Suites: shows all the details</w:t>
+      </w:r>
+    </w:p>
+    <w:p>
+      <w:pPr>
+        <w:pStyle w:val="ListParagraph"/>
+        <w:ind w:left="1068"/>
+        <w:rPr>
+          <w:rFonts w:cstheme="minorHAnsi"/>
+          <w:sz w:val="24"/>
+          <w:szCs w:val="24"/>
+        </w:rPr>
+      </w:pPr>
+      <w:r>
+        <w:rPr>
+          <w:noProof/>
+          <w14:ligatures w14:val="standardContextual"/>
+        </w:rPr>
+        <w:drawing>
+          <wp:inline distT="0" distB="0" distL="0" distR="0" wp14:anchorId="62091E71" wp14:editId="12E1BFAD">
+            <wp:extent cx="5943600" cy="3121660"/>
+            <wp:effectExtent l="0" t="0" r="0" b="2540"/>
+            <wp:docPr id="5" name="Picture 5"/>
+            <wp:cNvGraphicFramePr>
+              <a:graphicFrameLocks xmlns:a="http://schemas.openxmlformats.org/drawingml/2006/main" noChangeAspect="1"/>
+            </wp:cNvGraphicFramePr>
+            <a:graphic xmlns:a="http://schemas.openxmlformats.org/drawingml/2006/main">
+              <a:graphicData uri="http://schemas.openxmlformats.org/drawingml/2006/picture">
+                <pic:pic xmlns:pic="http://schemas.openxmlformats.org/drawingml/2006/picture">
+                  <pic:nvPicPr>
+                    <pic:cNvPr id="1" name=""/>
+                    <pic:cNvPicPr/>
+                  </pic:nvPicPr>
+                  <pic:blipFill>
+                    <a:blip r:embed="rId22"/>
+                    <a:stretch>
+                      <a:fillRect/>
+                    </a:stretch>
+                  </pic:blipFill>
+                  <pic:spPr>
+                    <a:xfrm>
+                      <a:off x="0" y="0"/>
+                      <a:ext cx="5943600" cy="3121660"/>
+                    </a:xfrm>
+                    <a:prstGeom prst="rect">
+                      <a:avLst/>
+                    </a:prstGeom>
+                  </pic:spPr>
+                </pic:pic>
+              </a:graphicData>
+            </a:graphic>
+          </wp:inline>
+        </w:drawing>
+      </w:r>
+    </w:p>
+    <w:p>
+      <w:pPr>
+        <w:pStyle w:val="ListParagraph"/>
+        <w:ind w:left="1068"/>
+        <w:rPr>
+          <w:rFonts w:cstheme="minorHAnsi"/>
+          <w:sz w:val="24"/>
+          <w:szCs w:val="24"/>
+        </w:rPr>
+      </w:pPr>
+    </w:p>
+    <w:p>
+      <w:pPr>
+        <w:pStyle w:val="ListParagraph"/>
+        <w:ind w:left="1068"/>
+        <w:rPr>
+          <w:rFonts w:cstheme="minorHAnsi"/>
+          <w:sz w:val="24"/>
+          <w:szCs w:val="24"/>
+        </w:rPr>
+      </w:pPr>
+    </w:p>
+    <w:p>
+      <w:pPr>
+        <w:pStyle w:val="ListParagraph"/>
+        <w:ind w:left="1068"/>
+        <w:rPr>
+          <w:rFonts w:cstheme="minorHAnsi"/>
+          <w:sz w:val="24"/>
+          <w:szCs w:val="24"/>
+        </w:rPr>
+      </w:pPr>
+    </w:p>
+    <w:p>
+      <w:pPr>
+        <w:pStyle w:val="ListParagraph"/>
+        <w:ind w:left="1068"/>
+        <w:rPr>
+          <w:rFonts w:cstheme="minorHAnsi"/>
+          <w:sz w:val="24"/>
+          <w:szCs w:val="24"/>
+        </w:rPr>
+      </w:pPr>
+    </w:p>
+    <w:p>
+      <w:pPr>
+        <w:pStyle w:val="ListParagraph"/>
+        <w:ind w:left="1068"/>
+        <w:rPr>
+          <w:rFonts w:cstheme="minorHAnsi"/>
+          <w:sz w:val="24"/>
+          <w:szCs w:val="24"/>
+        </w:rPr>
+      </w:pPr>
+    </w:p>
+    <w:p>
+      <w:pPr>
+        <w:pStyle w:val="ListParagraph"/>
+        <w:ind w:left="1068"/>
+        <w:rPr>
+          <w:rFonts w:cstheme="minorHAnsi"/>
+          <w:sz w:val="24"/>
+          <w:szCs w:val="24"/>
+        </w:rPr>
+      </w:pPr>
+      <w:r>
+        <w:rPr>
+          <w:rFonts w:cstheme="minorHAnsi"/>
+          <w:sz w:val="24"/>
+          <w:szCs w:val="24"/>
+        </w:rPr>
+        <w:lastRenderedPageBreak/>
+        <w:t>Failed script shows the screenshot and reason:</w:t>
+      </w:r>
+    </w:p>
+    <w:p>
+      <w:pPr>
+        <w:pStyle w:val="ListParagraph"/>
+        <w:ind w:left="1068"/>
+        <w:rPr>
+          <w:rFonts w:cstheme="minorHAnsi"/>
+          <w:sz w:val="24"/>
+          <w:szCs w:val="24"/>
+        </w:rPr>
+      </w:pPr>
+    </w:p>
+    <w:p>
+      <w:pPr>
+        <w:pStyle w:val="ListParagraph"/>
+        <w:ind w:left="1068"/>
+        <w:rPr>
+          <w:rFonts w:cstheme="minorHAnsi"/>
+          <w:sz w:val="24"/>
+          <w:szCs w:val="24"/>
+        </w:rPr>
+      </w:pPr>
+      <w:r>
+        <w:rPr>
+          <w:noProof/>
+          <w14:ligatures w14:val="standardContextual"/>
+        </w:rPr>
+        <w:drawing>
+          <wp:inline distT="0" distB="0" distL="0" distR="0" wp14:anchorId="79831587" wp14:editId="34DDD966">
+            <wp:extent cx="5943600" cy="3117850"/>
+            <wp:effectExtent l="0" t="0" r="0" b="6350"/>
+            <wp:docPr id="6" name="Picture 6"/>
+            <wp:cNvGraphicFramePr>
+              <a:graphicFrameLocks xmlns:a="http://schemas.openxmlformats.org/drawingml/2006/main" noChangeAspect="1"/>
+            </wp:cNvGraphicFramePr>
+            <a:graphic xmlns:a="http://schemas.openxmlformats.org/drawingml/2006/main">
+              <a:graphicData uri="http://schemas.openxmlformats.org/drawingml/2006/picture">
+                <pic:pic xmlns:pic="http://schemas.openxmlformats.org/drawingml/2006/picture">
+                  <pic:nvPicPr>
+                    <pic:cNvPr id="1" name=""/>
+                    <pic:cNvPicPr/>
+                  </pic:nvPicPr>
+                  <pic:blipFill>
+                    <a:blip r:embed="rId23"/>
+                    <a:stretch>
+                      <a:fillRect/>
+                    </a:stretch>
+                  </pic:blipFill>
+                  <pic:spPr>
+                    <a:xfrm>
+                      <a:off x="0" y="0"/>
+                      <a:ext cx="5943600" cy="3117850"/>
+                    </a:xfrm>
+                    <a:prstGeom prst="rect">
+                      <a:avLst/>
+                    </a:prstGeom>
+                  </pic:spPr>
+                </pic:pic>
+              </a:graphicData>
+            </a:graphic>
+          </wp:inline>
+        </w:drawing>
+      </w:r>
+    </w:p>
+    <w:p>
+      <w:pPr>
+        <w:pStyle w:val="ListParagraph"/>
+        <w:ind w:left="1068"/>
+        <w:rPr>
+          <w:rFonts w:cstheme="minorHAnsi"/>
+          <w:sz w:val="24"/>
+          <w:szCs w:val="24"/>
+        </w:rPr>
+      </w:pPr>
+    </w:p>
+    <w:p>
+      <w:pPr>
+        <w:pStyle w:val="ListParagraph"/>
+        <w:ind w:left="1068"/>
+        <w:rPr>
+          <w:rFonts w:cstheme="minorHAnsi"/>
+          <w:sz w:val="24"/>
+          <w:szCs w:val="24"/>
+        </w:rPr>
+      </w:pPr>
+    </w:p>
+    <w:p>
+      <w:pPr>
+        <w:pStyle w:val="ListParagraph"/>
+        <w:ind w:left="1068"/>
+        <w:rPr>
+          <w:rFonts w:cstheme="minorHAnsi"/>
+          <w:sz w:val="24"/>
+          <w:szCs w:val="24"/>
+        </w:rPr>
+      </w:pPr>
+      <w:r>
+        <w:rPr>
+          <w:rFonts w:cstheme="minorHAnsi"/>
+          <w:sz w:val="24"/>
+          <w:szCs w:val="24"/>
+        </w:rPr>
+        <w:t>Graph show the percentages</w:t>
+      </w:r>
+    </w:p>
+    <w:p>
+      <w:pPr>
+        <w:pStyle w:val="ListParagraph"/>
+        <w:ind w:left="1068"/>
+        <w:rPr>
+          <w:rFonts w:cstheme="minorHAnsi"/>
+          <w:sz w:val="24"/>
+          <w:szCs w:val="24"/>
+        </w:rPr>
+      </w:pPr>
+    </w:p>
+    <w:p>
+      <w:pPr>
+        <w:pStyle w:val="ListParagraph"/>
+        <w:ind w:left="1068"/>
+        <w:rPr>
+          <w:rFonts w:cstheme="minorHAnsi"/>
+          <w:sz w:val="24"/>
+          <w:szCs w:val="24"/>
+        </w:rPr>
+      </w:pPr>
+      <w:r>
+        <w:rPr>
+          <w:noProof/>
+          <w14:ligatures w14:val="standardContextual"/>
+        </w:rPr>
+        <w:drawing>
+          <wp:inline distT="0" distB="0" distL="0" distR="0" wp14:anchorId="3DE9F38C" wp14:editId="5331255D">
+            <wp:extent cx="5943600" cy="3256280"/>
+            <wp:effectExtent l="0" t="0" r="0" b="1270"/>
+            <wp:docPr id="7" name="Picture 7"/>
+            <wp:cNvGraphicFramePr>
+              <a:graphicFrameLocks xmlns:a="http://schemas.openxmlformats.org/drawingml/2006/main" noChangeAspect="1"/>
+            </wp:cNvGraphicFramePr>
+            <a:graphic xmlns:a="http://schemas.openxmlformats.org/drawingml/2006/main">
+              <a:graphicData uri="http://schemas.openxmlformats.org/drawingml/2006/picture">
+                <pic:pic xmlns:pic="http://schemas.openxmlformats.org/drawingml/2006/picture">
+                  <pic:nvPicPr>
+                    <pic:cNvPr id="1" name=""/>
+                    <pic:cNvPicPr/>
+                  </pic:nvPicPr>
+                  <pic:blipFill>
+                    <a:blip r:embed="rId24"/>
+                    <a:stretch>
+                      <a:fillRect/>
+                    </a:stretch>
+                  </pic:blipFill>
+                  <pic:spPr>
+                    <a:xfrm>
+                      <a:off x="0" y="0"/>
+                      <a:ext cx="5943600" cy="3256280"/>
+                    </a:xfrm>
+                    <a:prstGeom prst="rect">
+                      <a:avLst/>
+                    </a:prstGeom>
+                  </pic:spPr>
+                </pic:pic>
+              </a:graphicData>
+            </a:graphic>
+          </wp:inline>
+        </w:drawing>
+      </w:r>
+    </w:p>
+    <w:p>
+      <w:pPr>
+        <w:pStyle w:val="ListParagraph"/>
+        <w:ind w:left="1068"/>
+        <w:rPr>
+          <w:rFonts w:cstheme="minorHAnsi"/>
+          <w:sz w:val="24"/>
+          <w:szCs w:val="24"/>
+        </w:rPr>
+      </w:pPr>
+    </w:p>
+    <w:p>
+      <w:pPr>
+        <w:rPr>
+          <w:rFonts w:cstheme="minorHAnsi"/>
+          <w:sz w:val="24"/>
+          <w:szCs w:val="24"/>
+        </w:rPr>
+      </w:pPr>
+    </w:p>
+    <w:p>
+      <w:pPr>
+        <w:pStyle w:val="ListParagraph"/>
+        <w:ind w:left="1080"/>
+        <w:rPr>
+          <w:rFonts w:cstheme="minorHAnsi"/>
+          <w:sz w:val="24"/>
+          <w:szCs w:val="24"/>
+        </w:rPr>
+      </w:pPr>
+    </w:p>
+    <w:p>
+      <w:pPr>
+        <w:pStyle w:val="ListParagraph"/>
         <w:ind w:left="1080"/>
         <w:rPr>
           <w:rFonts w:cstheme="minorHAnsi"/>
@@ -2655,9 +2783,7 @@
         </w:rPr>
         <w:t>Page Object Model</w:t>
       </w:r>
-    </w:p>
-    <w:p>
-      <w:pPr>
+      <w:r>
         <w:rPr>
           <w:rFonts w:cstheme="minorHAnsi"/>
           <w:b/>
@@ -2665,7 +2791,8 @@
           <w:sz w:val="24"/>
           <w:szCs w:val="24"/>
         </w:rPr>
-      </w:pPr>
+        <w:t>:</w:t>
+      </w:r>
     </w:p>
     <w:p>
       <w:pPr>
@@ -2680,6 +2807,7 @@
     </w:p>
     <w:p>
       <w:pPr>
+        <w:ind w:left="1440"/>
         <w:rPr>
           <w:rFonts w:cstheme="minorHAnsi"/>
           <w:b/>
@@ -2688,24 +2816,121 @@
           <w:szCs w:val="24"/>
         </w:rPr>
       </w:pPr>
-    </w:p>
-    <w:p>
-      <w:pPr>
-        <w:rPr>
-          <w:rFonts w:cstheme="minorHAnsi"/>
-          <w:sz w:val="24"/>
-          <w:szCs w:val="24"/>
-        </w:rPr>
-      </w:pPr>
-    </w:p>
-    <w:p>
-      <w:pPr>
-        <w:rPr>
-          <w:rFonts w:cstheme="minorHAnsi"/>
-          <w:sz w:val="24"/>
-          <w:szCs w:val="24"/>
-        </w:rPr>
-      </w:pPr>
+      <w:r>
+        <w:rPr>
+          <w:noProof/>
+          <w14:ligatures w14:val="standardContextual"/>
+        </w:rPr>
+        <w:drawing>
+          <wp:inline distT="0" distB="0" distL="0" distR="0" wp14:anchorId="1F734305" wp14:editId="23DECF50">
+            <wp:extent cx="5534025" cy="5686425"/>
+            <wp:effectExtent l="0" t="0" r="9525" b="9525"/>
+            <wp:docPr id="11" name="Picture 11"/>
+            <wp:cNvGraphicFramePr>
+              <a:graphicFrameLocks xmlns:a="http://schemas.openxmlformats.org/drawingml/2006/main" noChangeAspect="1"/>
+            </wp:cNvGraphicFramePr>
+            <a:graphic xmlns:a="http://schemas.openxmlformats.org/drawingml/2006/main">
+              <a:graphicData uri="http://schemas.openxmlformats.org/drawingml/2006/picture">
+                <pic:pic xmlns:pic="http://schemas.openxmlformats.org/drawingml/2006/picture">
+                  <pic:nvPicPr>
+                    <pic:cNvPr id="1" name=""/>
+                    <pic:cNvPicPr/>
+                  </pic:nvPicPr>
+                  <pic:blipFill>
+                    <a:blip r:embed="rId25"/>
+                    <a:stretch>
+                      <a:fillRect/>
+                    </a:stretch>
+                  </pic:blipFill>
+                  <pic:spPr>
+                    <a:xfrm>
+                      <a:off x="0" y="0"/>
+                      <a:ext cx="5534025" cy="5686425"/>
+                    </a:xfrm>
+                    <a:prstGeom prst="rect">
+                      <a:avLst/>
+                    </a:prstGeom>
+                  </pic:spPr>
+                </pic:pic>
+              </a:graphicData>
+            </a:graphic>
+          </wp:inline>
+        </w:drawing>
+      </w:r>
+    </w:p>
+    <w:p>
+      <w:pPr>
+        <w:rPr>
+          <w:rFonts w:cstheme="minorHAnsi"/>
+          <w:b/>
+          <w:bCs/>
+          <w:sz w:val="24"/>
+          <w:szCs w:val="24"/>
+        </w:rPr>
+      </w:pPr>
+    </w:p>
+    <w:p>
+      <w:pPr>
+        <w:rPr>
+          <w:rFonts w:cstheme="minorHAnsi"/>
+          <w:b/>
+          <w:bCs/>
+          <w:sz w:val="24"/>
+          <w:szCs w:val="24"/>
+        </w:rPr>
+      </w:pPr>
+    </w:p>
+    <w:p>
+      <w:pPr>
+        <w:ind w:left="720"/>
+        <w:rPr>
+          <w:rFonts w:cstheme="minorHAnsi"/>
+          <w:sz w:val="24"/>
+          <w:szCs w:val="24"/>
+        </w:rPr>
+      </w:pPr>
+      <w:r>
+        <w:rPr>
+          <w:noProof/>
+          <w14:ligatures w14:val="standardContextual"/>
+        </w:rPr>
+        <w:lastRenderedPageBreak/>
+        <w:drawing>
+          <wp:inline distT="0" distB="0" distL="0" distR="0" wp14:anchorId="35C40841" wp14:editId="3C7D776F">
+            <wp:extent cx="5905500" cy="6677025"/>
+            <wp:effectExtent l="0" t="0" r="0" b="9525"/>
+            <wp:docPr id="23" name="Picture 23"/>
+            <wp:cNvGraphicFramePr>
+              <a:graphicFrameLocks xmlns:a="http://schemas.openxmlformats.org/drawingml/2006/main" noChangeAspect="1"/>
+            </wp:cNvGraphicFramePr>
+            <a:graphic xmlns:a="http://schemas.openxmlformats.org/drawingml/2006/main">
+              <a:graphicData uri="http://schemas.openxmlformats.org/drawingml/2006/picture">
+                <pic:pic xmlns:pic="http://schemas.openxmlformats.org/drawingml/2006/picture">
+                  <pic:nvPicPr>
+                    <pic:cNvPr id="1" name=""/>
+                    <pic:cNvPicPr/>
+                  </pic:nvPicPr>
+                  <pic:blipFill>
+                    <a:blip r:embed="rId26"/>
+                    <a:stretch>
+                      <a:fillRect/>
+                    </a:stretch>
+                  </pic:blipFill>
+                  <pic:spPr>
+                    <a:xfrm>
+                      <a:off x="0" y="0"/>
+                      <a:ext cx="5905500" cy="6677025"/>
+                    </a:xfrm>
+                    <a:prstGeom prst="rect">
+                      <a:avLst/>
+                    </a:prstGeom>
+                  </pic:spPr>
+                </pic:pic>
+              </a:graphicData>
+            </a:graphic>
+          </wp:inline>
+        </w:drawing>
+      </w:r>
     </w:p>
     <w:p>
       <w:pPr>
@@ -3376,6 +3601,27 @@
       <w14:ligatures w14:val="none"/>
     </w:rPr>
   </w:style>
+  <w:style w:type="paragraph" w:styleId="Heading1">
+    <w:name w:val="heading 1"/>
+    <w:basedOn w:val="Normal"/>
+    <w:next w:val="Normal"/>
+    <w:link w:val="Heading1Char"/>
+    <w:uiPriority w:val="9"/>
+    <w:qFormat/>
+    <w:rsid w:val="009E35B4"/>
+    <w:pPr>
+      <w:keepNext/>
+      <w:keepLines/>
+      <w:spacing w:before="240" w:after="0"/>
+      <w:outlineLvl w:val="0"/>
+    </w:pPr>
+    <w:rPr>
+      <w:rFonts w:asciiTheme="majorHAnsi" w:eastAsiaTheme="majorEastAsia" w:hAnsiTheme="majorHAnsi" w:cstheme="majorBidi"/>
+      <w:color w:val="2F5496" w:themeColor="accent1" w:themeShade="BF"/>
+      <w:sz w:val="32"/>
+      <w:szCs w:val="32"/>
+    </w:rPr>
+  </w:style>
   <w:style w:type="character" w:default="1" w:styleId="DefaultParagraphFont">
     <w:name w:val="Default Paragraph Font"/>
     <w:uiPriority w:val="1"/>
@@ -3485,6 +3731,22 @@
     <w:rPr>
       <w:color w:val="605E5C"/>
       <w:shd w:val="clear" w:color="auto" w:fill="E1DFDD"/>
+    </w:rPr>
+  </w:style>
+  <w:style w:type="character" w:customStyle="1" w:styleId="Heading1Char">
+    <w:name w:val="Heading 1 Char"/>
+    <w:basedOn w:val="DefaultParagraphFont"/>
+    <w:link w:val="Heading1"/>
+    <w:uiPriority w:val="9"/>
+    <w:rsid w:val="009E35B4"/>
+    <w:rPr>
+      <w:rFonts w:asciiTheme="majorHAnsi" w:eastAsiaTheme="majorEastAsia" w:hAnsiTheme="majorHAnsi" w:cstheme="majorBidi"/>
+      <w:color w:val="2F5496" w:themeColor="accent1" w:themeShade="BF"/>
+      <w:kern w:val="0"/>
+      <w:sz w:val="32"/>
+      <w:szCs w:val="32"/>
+      <w:lang w:val="en-GB"/>
+      <w14:ligatures w14:val="none"/>
     </w:rPr>
   </w:style>
 </w:styles>

</xml_diff>

<commit_message>
[SLAT-006] KeywordManager class added to manage page object model classes instances and running instructions updated
</commit_message>
<xml_diff>
--- a/Running Instructions.docx
+++ b/Running Instructions.docx
@@ -68,16 +68,14 @@
         </w:rPr>
         <w:t xml:space="preserve">” from terminal or you can use the inbuilt git functions from </w:t>
       </w:r>
-      <w:proofErr w:type="spellStart"/>
-      <w:r>
-        <w:rPr>
-          <w:rFonts w:cstheme="minorHAnsi"/>
-          <w:sz w:val="24"/>
-          <w:szCs w:val="24"/>
-        </w:rPr>
-        <w:t>Intellij</w:t>
-      </w:r>
-      <w:proofErr w:type="spellEnd"/>
+      <w:r>
+        <w:rPr>
+          <w:rFonts w:cstheme="minorHAnsi"/>
+          <w:sz w:val="24"/>
+          <w:szCs w:val="24"/>
+        </w:rPr>
+        <w:t>IntelliJ</w:t>
+      </w:r>
       <w:r>
         <w:rPr>
           <w:rFonts w:cstheme="minorHAnsi"/>
@@ -85,6 +83,29 @@
           <w:szCs w:val="24"/>
         </w:rPr>
         <w:t xml:space="preserve"> Idea tool OR use “Git Bash Here” at your designated folder.</w:t>
+      </w:r>
+    </w:p>
+    <w:p>
+      <w:pPr>
+        <w:pStyle w:val="ListParagraph"/>
+        <w:ind w:left="1068"/>
+        <w:rPr>
+          <w:rFonts w:cstheme="minorHAnsi"/>
+          <w:b/>
+          <w:bCs/>
+          <w:sz w:val="24"/>
+          <w:szCs w:val="24"/>
+        </w:rPr>
+      </w:pPr>
+      <w:r>
+        <w:rPr>
+          <w:rFonts w:cstheme="minorHAnsi"/>
+          <w:b/>
+          <w:bCs/>
+          <w:sz w:val="24"/>
+          <w:szCs w:val="24"/>
+        </w:rPr>
+        <w:t>Default branch = dev</w:t>
       </w:r>
     </w:p>
     <w:p>
@@ -119,16 +140,14 @@
         </w:rPr>
         <w:t xml:space="preserve">Open </w:t>
       </w:r>
-      <w:proofErr w:type="spellStart"/>
-      <w:r>
-        <w:rPr>
-          <w:rFonts w:cstheme="minorHAnsi"/>
-          <w:sz w:val="24"/>
-          <w:szCs w:val="24"/>
-        </w:rPr>
-        <w:t>Intellj</w:t>
-      </w:r>
-      <w:proofErr w:type="spellEnd"/>
+      <w:r>
+        <w:rPr>
+          <w:rFonts w:cstheme="minorHAnsi"/>
+          <w:sz w:val="24"/>
+          <w:szCs w:val="24"/>
+        </w:rPr>
+        <w:t>IntelliJ</w:t>
+      </w:r>
       <w:r>
         <w:rPr>
           <w:rFonts w:cstheme="minorHAnsi"/>
@@ -219,16 +238,14 @@
         </w:rPr>
         <w:t xml:space="preserve">If </w:t>
       </w:r>
-      <w:proofErr w:type="spellStart"/>
-      <w:r>
-        <w:rPr>
-          <w:rFonts w:cstheme="minorHAnsi"/>
-          <w:sz w:val="24"/>
-          <w:szCs w:val="24"/>
-        </w:rPr>
-        <w:t>Intellij</w:t>
-      </w:r>
-      <w:proofErr w:type="spellEnd"/>
+      <w:r>
+        <w:rPr>
+          <w:rFonts w:cstheme="minorHAnsi"/>
+          <w:sz w:val="24"/>
+          <w:szCs w:val="24"/>
+        </w:rPr>
+        <w:t>IntelliJ</w:t>
+      </w:r>
       <w:r>
         <w:rPr>
           <w:rFonts w:cstheme="minorHAnsi"/>
@@ -633,16 +650,14 @@
         </w:rPr>
         <w:t>Maven is inbuilt (</w:t>
       </w:r>
-      <w:proofErr w:type="spellStart"/>
-      <w:r>
-        <w:rPr>
-          <w:rFonts w:cstheme="minorHAnsi"/>
-          <w:sz w:val="24"/>
-          <w:szCs w:val="24"/>
-        </w:rPr>
-        <w:t>Intellij</w:t>
-      </w:r>
-      <w:proofErr w:type="spellEnd"/>
+      <w:r>
+        <w:rPr>
+          <w:rFonts w:cstheme="minorHAnsi"/>
+          <w:sz w:val="24"/>
+          <w:szCs w:val="24"/>
+        </w:rPr>
+        <w:t>IntelliJ</w:t>
+      </w:r>
       <w:r>
         <w:rPr>
           <w:rFonts w:cstheme="minorHAnsi"/>
@@ -749,23 +764,21 @@
         </w:rPr>
         <w:t xml:space="preserve">Execute Maven clean compile from </w:t>
       </w:r>
-      <w:proofErr w:type="spellStart"/>
-      <w:r>
-        <w:rPr>
-          <w:rFonts w:cstheme="minorHAnsi"/>
-          <w:sz w:val="24"/>
-          <w:szCs w:val="24"/>
-        </w:rPr>
-        <w:t>Intellij</w:t>
-      </w:r>
-      <w:proofErr w:type="spellEnd"/>
-      <w:r>
-        <w:rPr>
-          <w:rFonts w:cstheme="minorHAnsi"/>
-          <w:sz w:val="24"/>
-          <w:szCs w:val="24"/>
-        </w:rPr>
-        <w:t xml:space="preserve"> Idea or </w:t>
+      <w:r>
+        <w:rPr>
+          <w:rFonts w:cstheme="minorHAnsi"/>
+          <w:sz w:val="24"/>
+          <w:szCs w:val="24"/>
+        </w:rPr>
+        <w:t xml:space="preserve">IntelliJ </w:t>
+      </w:r>
+      <w:r>
+        <w:rPr>
+          <w:rFonts w:cstheme="minorHAnsi"/>
+          <w:sz w:val="24"/>
+          <w:szCs w:val="24"/>
+        </w:rPr>
+        <w:t xml:space="preserve">Idea or </w:t>
       </w:r>
       <w:proofErr w:type="spellStart"/>
       <w:r>
@@ -957,7 +970,6 @@
           <w:sz w:val="24"/>
           <w:szCs w:val="24"/>
         </w:rPr>
-        <w:lastRenderedPageBreak/>
         <w:t>After downloading, build project as shown below</w:t>
       </w:r>
       <w:r>
@@ -2145,7 +2157,7 @@
           <w:szCs w:val="24"/>
         </w:rPr>
         <w:drawing>
-          <wp:inline distT="0" distB="0" distL="0" distR="0" wp14:anchorId="278B54C4" wp14:editId="321778F5">
+          <wp:inline distT="0" distB="0" distL="0" distR="0" wp14:anchorId="278B54C4" wp14:editId="14F696A3">
             <wp:extent cx="5943600" cy="2797810"/>
             <wp:effectExtent l="0" t="0" r="0" b="2540"/>
             <wp:docPr id="20" name="Picture 20"/>
@@ -2822,10 +2834,10 @@
           <w14:ligatures w14:val="standardContextual"/>
         </w:rPr>
         <w:drawing>
-          <wp:inline distT="0" distB="0" distL="0" distR="0" wp14:anchorId="1F734305" wp14:editId="23DECF50">
-            <wp:extent cx="5534025" cy="5686425"/>
-            <wp:effectExtent l="0" t="0" r="9525" b="9525"/>
-            <wp:docPr id="11" name="Picture 11"/>
+          <wp:inline distT="0" distB="0" distL="0" distR="0" wp14:anchorId="2925AF44" wp14:editId="575E0A9C">
+            <wp:extent cx="5943600" cy="5699125"/>
+            <wp:effectExtent l="0" t="0" r="0" b="0"/>
+            <wp:docPr id="21" name="Picture 21"/>
             <wp:cNvGraphicFramePr>
               <a:graphicFrameLocks xmlns:a="http://schemas.openxmlformats.org/drawingml/2006/main" noChangeAspect="1"/>
             </wp:cNvGraphicFramePr>
@@ -2845,7 +2857,7 @@
                   <pic:spPr>
                     <a:xfrm>
                       <a:off x="0" y="0"/>
-                      <a:ext cx="5534025" cy="5686425"/>
+                      <a:ext cx="5943600" cy="5699125"/>
                     </a:xfrm>
                     <a:prstGeom prst="rect">
                       <a:avLst/>

</xml_diff>

<commit_message>
[SLAT-008] update running instructions document
</commit_message>
<xml_diff>
--- a/Running Instructions.docx
+++ b/Running Instructions.docx
@@ -8,32 +8,156 @@
         <w:rPr>
           <w:b/>
           <w:bCs/>
+          <w:sz w:val="40"/>
+          <w:szCs w:val="40"/>
         </w:rPr>
       </w:pPr>
       <w:r>
         <w:rPr>
           <w:b/>
           <w:bCs/>
-        </w:rPr>
-        <w:t># ----WELCOME TO RUNNING INSTRUCTIONS----#</w:t>
-      </w:r>
-    </w:p>
-    <w:p>
-      <w:pPr>
-        <w:rPr>
-          <w:rFonts w:cstheme="minorHAnsi"/>
-          <w:sz w:val="24"/>
-          <w:szCs w:val="24"/>
-          <w:u w:val="single"/>
-        </w:rPr>
-      </w:pPr>
-    </w:p>
+          <w:sz w:val="40"/>
+          <w:szCs w:val="40"/>
+        </w:rPr>
+        <w:t>WELCOME TO RUNNING INSTRUCTIONS</w:t>
+      </w:r>
+    </w:p>
+    <w:p/>
     <w:p>
       <w:pPr>
         <w:pStyle w:val="ListParagraph"/>
         <w:numPr>
           <w:ilvl w:val="0"/>
-          <w:numId w:val="1"/>
+          <w:numId w:val="4"/>
+        </w:numPr>
+        <w:rPr>
+          <w:b/>
+          <w:bCs/>
+        </w:rPr>
+      </w:pPr>
+      <w:r>
+        <w:rPr>
+          <w:b/>
+          <w:bCs/>
+        </w:rPr>
+        <w:t xml:space="preserve">Pre requisites: </w:t>
+      </w:r>
+      <w:r>
+        <w:rPr>
+          <w:b/>
+          <w:bCs/>
+        </w:rPr>
+        <w:t>Set the Environment variable  </w:t>
+      </w:r>
+    </w:p>
+    <w:p>
+      <w:pPr>
+        <w:pStyle w:val="ListParagraph"/>
+        <w:numPr>
+          <w:ilvl w:val="0"/>
+          <w:numId w:val="3"/>
+        </w:numPr>
+      </w:pPr>
+      <w:r>
+        <w:t>Click on the Wi</w:t>
+      </w:r>
+      <w:r>
+        <w:t>n</w:t>
+      </w:r>
+      <w:r>
+        <w:t xml:space="preserve">dows </w:t>
+      </w:r>
+      <w:r>
+        <w:t>icon,</w:t>
+      </w:r>
+      <w:r>
+        <w:t xml:space="preserve"> type “Env” and click on the “Edit Environment Variable for your Account”  </w:t>
+      </w:r>
+    </w:p>
+    <w:p>
+      <w:pPr>
+        <w:pStyle w:val="ListParagraph"/>
+        <w:numPr>
+          <w:ilvl w:val="0"/>
+          <w:numId w:val="3"/>
+        </w:numPr>
+      </w:pPr>
+      <w:r>
+        <w:t xml:space="preserve"> Enter the Environment variables  </w:t>
+      </w:r>
+    </w:p>
+    <w:p>
+      <w:pPr>
+        <w:ind w:left="720"/>
+      </w:pPr>
+      <w:r>
+        <w:t> JAVA_HOME --&gt; C:\Program Files\Java\jdk-11 </w:t>
+      </w:r>
+    </w:p>
+    <w:p>
+      <w:pPr>
+        <w:ind w:left="720"/>
+      </w:pPr>
+      <w:r>
+        <w:t> MAVEN_HOME --</w:t>
+      </w:r>
+      <w:r>
+        <w:t>&gt; C:\Program</w:t>
+      </w:r>
+      <w:r>
+        <w:t xml:space="preserve"> Files\apache-maven-3.9.6 </w:t>
+      </w:r>
+    </w:p>
+    <w:p>
+      <w:pPr>
+        <w:ind w:left="720"/>
+      </w:pPr>
+      <w:r>
+        <w:t xml:space="preserve"> ALLURE</w:t>
+      </w:r>
+      <w:r>
+        <w:t xml:space="preserve">_HOME --&gt; </w:t>
+      </w:r>
+      <w:r>
+        <w:t>C:\Users\Admin\scoop\apps\allure\current</w:t>
+      </w:r>
+    </w:p>
+    <w:p>
+      <w:pPr>
+        <w:ind w:left="720"/>
+      </w:pPr>
+      <w:r>
+        <w:t> PATH --&gt; C:\Program Files\Java\jdk-11\bin; C:\Program Files\apache-maven-3.9.6\bin</w:t>
+      </w:r>
+      <w:r>
+        <w:t>,</w:t>
+      </w:r>
+      <w:r>
+        <w:t xml:space="preserve"> </w:t>
+      </w:r>
+      <w:r>
+        <w:t>C:\Users\Admin\scoop\shims</w:t>
+      </w:r>
+      <w:r>
+        <w:t>;</w:t>
+      </w:r>
+    </w:p>
+    <w:p>
+      <w:pPr>
+        <w:rPr>
+          <w:rFonts w:cstheme="minorHAnsi"/>
+          <w:sz w:val="24"/>
+          <w:szCs w:val="24"/>
+          <w:u w:val="single"/>
+        </w:rPr>
+      </w:pPr>
+    </w:p>
+    <w:p>
+      <w:pPr>
+        <w:pStyle w:val="ListParagraph"/>
+        <w:numPr>
+          <w:ilvl w:val="0"/>
+          <w:numId w:val="4"/>
         </w:numPr>
         <w:rPr>
           <w:rFonts w:cstheme="minorHAnsi"/>
@@ -124,7 +248,7 @@
         <w:pStyle w:val="ListParagraph"/>
         <w:numPr>
           <w:ilvl w:val="0"/>
-          <w:numId w:val="1"/>
+          <w:numId w:val="4"/>
         </w:numPr>
         <w:rPr>
           <w:rFonts w:cstheme="minorHAnsi"/>
@@ -174,7 +298,6 @@
         </w:rPr>
         <w:t xml:space="preserve"> 11) and </w:t>
       </w:r>
-      <w:proofErr w:type="gramStart"/>
       <w:r>
         <w:rPr>
           <w:rFonts w:cstheme="minorHAnsi"/>
@@ -185,7 +308,6 @@
         </w:rPr>
         <w:t>Open</w:t>
       </w:r>
-      <w:proofErr w:type="gramEnd"/>
       <w:r>
         <w:rPr>
           <w:rFonts w:cstheme="minorHAnsi"/>
@@ -221,7 +343,7 @@
         <w:pStyle w:val="ListParagraph"/>
         <w:numPr>
           <w:ilvl w:val="0"/>
-          <w:numId w:val="1"/>
+          <w:numId w:val="4"/>
         </w:numPr>
         <w:spacing w:line="240" w:lineRule="auto"/>
         <w:rPr>
@@ -386,9 +508,39 @@
     <w:p>
       <w:pPr>
         <w:pStyle w:val="ListParagraph"/>
+        <w:rPr>
+          <w:rFonts w:cstheme="minorHAnsi"/>
+          <w:sz w:val="24"/>
+          <w:szCs w:val="24"/>
+        </w:rPr>
+      </w:pPr>
+    </w:p>
+    <w:p>
+      <w:pPr>
+        <w:pStyle w:val="ListParagraph"/>
+        <w:rPr>
+          <w:rFonts w:cstheme="minorHAnsi"/>
+          <w:sz w:val="24"/>
+          <w:szCs w:val="24"/>
+        </w:rPr>
+      </w:pPr>
+    </w:p>
+    <w:p>
+      <w:pPr>
+        <w:pStyle w:val="ListParagraph"/>
+        <w:rPr>
+          <w:rFonts w:cstheme="minorHAnsi"/>
+          <w:sz w:val="24"/>
+          <w:szCs w:val="24"/>
+        </w:rPr>
+      </w:pPr>
+    </w:p>
+    <w:p>
+      <w:pPr>
+        <w:pStyle w:val="ListParagraph"/>
         <w:numPr>
           <w:ilvl w:val="0"/>
-          <w:numId w:val="1"/>
+          <w:numId w:val="4"/>
         </w:numPr>
         <w:rPr>
           <w:rFonts w:cstheme="minorHAnsi"/>
@@ -525,7 +677,7 @@
         <w:pStyle w:val="ListParagraph"/>
         <w:numPr>
           <w:ilvl w:val="0"/>
-          <w:numId w:val="1"/>
+          <w:numId w:val="4"/>
         </w:numPr>
         <w:rPr>
           <w:rFonts w:cstheme="minorHAnsi"/>
@@ -633,7 +785,7 @@
         <w:pStyle w:val="ListParagraph"/>
         <w:numPr>
           <w:ilvl w:val="0"/>
-          <w:numId w:val="1"/>
+          <w:numId w:val="4"/>
         </w:numPr>
         <w:spacing w:line="240" w:lineRule="auto"/>
         <w:rPr>
@@ -687,7 +839,6 @@
           <w:szCs w:val="24"/>
         </w:rPr>
       </w:pPr>
-      <w:proofErr w:type="gramStart"/>
       <w:r>
         <w:rPr>
           <w:rFonts w:cstheme="minorHAnsi"/>
@@ -696,9 +847,9 @@
           <w:sz w:val="24"/>
           <w:szCs w:val="24"/>
         </w:rPr>
-        <w:t>OR ,</w:t>
-      </w:r>
-      <w:proofErr w:type="gramEnd"/>
+        <w:t xml:space="preserve">OR , if you are using ECLIPSE,  then install </w:t>
+      </w:r>
+      <w:proofErr w:type="spellStart"/>
       <w:r>
         <w:rPr>
           <w:rFonts w:cstheme="minorHAnsi"/>
@@ -707,9 +858,9 @@
           <w:sz w:val="24"/>
           <w:szCs w:val="24"/>
         </w:rPr>
-        <w:t xml:space="preserve"> if you are using ECLIPSE,  then install </w:t>
-      </w:r>
-      <w:proofErr w:type="spellStart"/>
+        <w:t>Maven,TestNG</w:t>
+      </w:r>
+      <w:proofErr w:type="spellEnd"/>
       <w:r>
         <w:rPr>
           <w:rFonts w:cstheme="minorHAnsi"/>
@@ -718,10 +869,11 @@
           <w:sz w:val="24"/>
           <w:szCs w:val="24"/>
         </w:rPr>
-        <w:t>Maven,TestNG</w:t>
-      </w:r>
-      <w:proofErr w:type="spellEnd"/>
-      <w:r>
+        <w:t xml:space="preserve"> and JDK and mention the path in the system variables.</w:t>
+      </w:r>
+    </w:p>
+    <w:p>
+      <w:pPr>
         <w:rPr>
           <w:rFonts w:cstheme="minorHAnsi"/>
           <w:b/>
@@ -729,8 +881,40 @@
           <w:sz w:val="24"/>
           <w:szCs w:val="24"/>
         </w:rPr>
-        <w:t xml:space="preserve"> and JDK and mention the path in the system variables.</w:t>
-      </w:r>
+      </w:pPr>
+    </w:p>
+    <w:p>
+      <w:pPr>
+        <w:rPr>
+          <w:rFonts w:cstheme="minorHAnsi"/>
+          <w:b/>
+          <w:bCs/>
+          <w:sz w:val="24"/>
+          <w:szCs w:val="24"/>
+        </w:rPr>
+      </w:pPr>
+    </w:p>
+    <w:p>
+      <w:pPr>
+        <w:rPr>
+          <w:rFonts w:cstheme="minorHAnsi"/>
+          <w:b/>
+          <w:bCs/>
+          <w:sz w:val="24"/>
+          <w:szCs w:val="24"/>
+        </w:rPr>
+      </w:pPr>
+    </w:p>
+    <w:p>
+      <w:pPr>
+        <w:rPr>
+          <w:rFonts w:cstheme="minorHAnsi"/>
+          <w:b/>
+          <w:bCs/>
+          <w:sz w:val="24"/>
+          <w:szCs w:val="24"/>
+        </w:rPr>
+      </w:pPr>
     </w:p>
     <w:p>
       <w:pPr>
@@ -747,7 +931,7 @@
         <w:pStyle w:val="ListParagraph"/>
         <w:numPr>
           <w:ilvl w:val="0"/>
-          <w:numId w:val="1"/>
+          <w:numId w:val="4"/>
         </w:numPr>
         <w:spacing w:line="240" w:lineRule="auto"/>
         <w:rPr>
@@ -762,6 +946,7 @@
           <w:sz w:val="24"/>
           <w:szCs w:val="24"/>
         </w:rPr>
+        <w:lastRenderedPageBreak/>
         <w:t xml:space="preserve">Execute Maven clean compile from </w:t>
       </w:r>
       <w:r>
@@ -798,6 +983,18 @@
         </w:rPr>
         <w:t xml:space="preserve"> clean compile from terminal.</w:t>
       </w:r>
+    </w:p>
+    <w:p>
+      <w:pPr>
+        <w:pStyle w:val="ListParagraph"/>
+        <w:spacing w:line="240" w:lineRule="auto"/>
+        <w:ind w:left="1080"/>
+        <w:rPr>
+          <w:rFonts w:cstheme="minorHAnsi"/>
+          <w:sz w:val="24"/>
+          <w:szCs w:val="24"/>
+        </w:rPr>
+      </w:pPr>
     </w:p>
     <w:p>
       <w:pPr>
@@ -862,70 +1059,6 @@
         </w:rPr>
         <w:br/>
       </w:r>
-      <w:r>
-        <w:rPr>
-          <w:rFonts w:cstheme="minorHAnsi"/>
-          <w:sz w:val="24"/>
-          <w:szCs w:val="24"/>
-        </w:rPr>
-        <w:br/>
-      </w:r>
-      <w:r>
-        <w:rPr>
-          <w:rFonts w:cstheme="minorHAnsi"/>
-          <w:sz w:val="24"/>
-          <w:szCs w:val="24"/>
-        </w:rPr>
-        <w:br/>
-      </w:r>
-      <w:r>
-        <w:rPr>
-          <w:rFonts w:cstheme="minorHAnsi"/>
-          <w:sz w:val="24"/>
-          <w:szCs w:val="24"/>
-        </w:rPr>
-        <w:br/>
-      </w:r>
-      <w:r>
-        <w:rPr>
-          <w:rFonts w:cstheme="minorHAnsi"/>
-          <w:sz w:val="24"/>
-          <w:szCs w:val="24"/>
-        </w:rPr>
-        <w:br/>
-      </w:r>
-      <w:r>
-        <w:rPr>
-          <w:rFonts w:cstheme="minorHAnsi"/>
-          <w:sz w:val="24"/>
-          <w:szCs w:val="24"/>
-        </w:rPr>
-        <w:br/>
-      </w:r>
-      <w:r>
-        <w:rPr>
-          <w:rFonts w:cstheme="minorHAnsi"/>
-          <w:sz w:val="24"/>
-          <w:szCs w:val="24"/>
-        </w:rPr>
-        <w:br/>
-      </w:r>
-      <w:r>
-        <w:rPr>
-          <w:rFonts w:cstheme="minorHAnsi"/>
-          <w:sz w:val="24"/>
-          <w:szCs w:val="24"/>
-        </w:rPr>
-        <w:br/>
-      </w:r>
-      <w:r>
-        <w:rPr>
-          <w:rFonts w:cstheme="minorHAnsi"/>
-          <w:sz w:val="24"/>
-          <w:szCs w:val="24"/>
-        </w:rPr>
-        <w:br/>
-      </w:r>
     </w:p>
     <w:p>
       <w:pPr>
@@ -956,7 +1089,7 @@
         <w:pStyle w:val="ListParagraph"/>
         <w:numPr>
           <w:ilvl w:val="0"/>
-          <w:numId w:val="1"/>
+          <w:numId w:val="4"/>
         </w:numPr>
         <w:rPr>
           <w:rFonts w:cstheme="minorHAnsi"/>
@@ -1086,6 +1219,7 @@
           <w:szCs w:val="24"/>
           <w14:ligatures w14:val="standardContextual"/>
         </w:rPr>
+        <w:lastRenderedPageBreak/>
         <w:drawing>
           <wp:inline distT="0" distB="0" distL="0" distR="0" wp14:anchorId="3235E8A8" wp14:editId="592B39D0">
             <wp:extent cx="5943600" cy="3209925"/>
@@ -1139,7 +1273,7 @@
         <w:pStyle w:val="ListParagraph"/>
         <w:numPr>
           <w:ilvl w:val="0"/>
-          <w:numId w:val="1"/>
+          <w:numId w:val="4"/>
         </w:numPr>
         <w:rPr>
           <w:rFonts w:cstheme="minorHAnsi"/>
@@ -1271,32 +1405,156 @@
           <w:szCs w:val="24"/>
         </w:rPr>
       </w:pPr>
-      <w:r>
-        <w:rPr>
-          <w:rFonts w:cstheme="minorHAnsi"/>
-          <w:sz w:val="24"/>
-          <w:szCs w:val="24"/>
-        </w:rPr>
-        <w:lastRenderedPageBreak/>
-        <w:t>ii&gt;</w:t>
-      </w:r>
-      <w:proofErr w:type="gramStart"/>
-      <w:r>
-        <w:rPr>
-          <w:rFonts w:cstheme="minorHAnsi"/>
-          <w:sz w:val="24"/>
-          <w:szCs w:val="24"/>
-        </w:rPr>
-        <w:t>Or  go</w:t>
-      </w:r>
-      <w:proofErr w:type="gramEnd"/>
-      <w:r>
-        <w:rPr>
-          <w:rFonts w:cstheme="minorHAnsi"/>
-          <w:sz w:val="24"/>
-          <w:szCs w:val="24"/>
-        </w:rPr>
-        <w:t xml:space="preserve"> to the individual test </w:t>
+    </w:p>
+    <w:p>
+      <w:pPr>
+        <w:pStyle w:val="ListParagraph"/>
+        <w:ind w:left="1068"/>
+        <w:rPr>
+          <w:rFonts w:cstheme="minorHAnsi"/>
+          <w:sz w:val="24"/>
+          <w:szCs w:val="24"/>
+        </w:rPr>
+      </w:pPr>
+    </w:p>
+    <w:p>
+      <w:pPr>
+        <w:pStyle w:val="ListParagraph"/>
+        <w:ind w:left="1068"/>
+        <w:rPr>
+          <w:rFonts w:cstheme="minorHAnsi"/>
+          <w:sz w:val="24"/>
+          <w:szCs w:val="24"/>
+        </w:rPr>
+      </w:pPr>
+    </w:p>
+    <w:p>
+      <w:pPr>
+        <w:pStyle w:val="ListParagraph"/>
+        <w:ind w:left="1068"/>
+        <w:rPr>
+          <w:rFonts w:cstheme="minorHAnsi"/>
+          <w:sz w:val="24"/>
+          <w:szCs w:val="24"/>
+        </w:rPr>
+      </w:pPr>
+    </w:p>
+    <w:p>
+      <w:pPr>
+        <w:pStyle w:val="ListParagraph"/>
+        <w:ind w:left="1068"/>
+        <w:rPr>
+          <w:rFonts w:cstheme="minorHAnsi"/>
+          <w:sz w:val="24"/>
+          <w:szCs w:val="24"/>
+        </w:rPr>
+      </w:pPr>
+    </w:p>
+    <w:p>
+      <w:pPr>
+        <w:pStyle w:val="ListParagraph"/>
+        <w:ind w:left="1068"/>
+        <w:rPr>
+          <w:rFonts w:cstheme="minorHAnsi"/>
+          <w:sz w:val="24"/>
+          <w:szCs w:val="24"/>
+        </w:rPr>
+      </w:pPr>
+    </w:p>
+    <w:p>
+      <w:pPr>
+        <w:pStyle w:val="ListParagraph"/>
+        <w:ind w:left="1068"/>
+        <w:rPr>
+          <w:rFonts w:cstheme="minorHAnsi"/>
+          <w:sz w:val="24"/>
+          <w:szCs w:val="24"/>
+        </w:rPr>
+      </w:pPr>
+    </w:p>
+    <w:p>
+      <w:pPr>
+        <w:pStyle w:val="ListParagraph"/>
+        <w:ind w:left="1068"/>
+        <w:rPr>
+          <w:rFonts w:cstheme="minorHAnsi"/>
+          <w:sz w:val="24"/>
+          <w:szCs w:val="24"/>
+        </w:rPr>
+      </w:pPr>
+    </w:p>
+    <w:p>
+      <w:pPr>
+        <w:pStyle w:val="ListParagraph"/>
+        <w:ind w:left="1068"/>
+        <w:rPr>
+          <w:rFonts w:cstheme="minorHAnsi"/>
+          <w:sz w:val="24"/>
+          <w:szCs w:val="24"/>
+        </w:rPr>
+      </w:pPr>
+    </w:p>
+    <w:p>
+      <w:pPr>
+        <w:pStyle w:val="ListParagraph"/>
+        <w:ind w:left="1068"/>
+        <w:rPr>
+          <w:rFonts w:cstheme="minorHAnsi"/>
+          <w:sz w:val="24"/>
+          <w:szCs w:val="24"/>
+        </w:rPr>
+      </w:pPr>
+    </w:p>
+    <w:p>
+      <w:pPr>
+        <w:pStyle w:val="ListParagraph"/>
+        <w:ind w:left="1068"/>
+        <w:rPr>
+          <w:rFonts w:cstheme="minorHAnsi"/>
+          <w:sz w:val="24"/>
+          <w:szCs w:val="24"/>
+        </w:rPr>
+      </w:pPr>
+    </w:p>
+    <w:p>
+      <w:pPr>
+        <w:pStyle w:val="ListParagraph"/>
+        <w:ind w:left="1068"/>
+        <w:rPr>
+          <w:rFonts w:cstheme="minorHAnsi"/>
+          <w:sz w:val="24"/>
+          <w:szCs w:val="24"/>
+        </w:rPr>
+      </w:pPr>
+    </w:p>
+    <w:p>
+      <w:pPr>
+        <w:pStyle w:val="ListParagraph"/>
+        <w:ind w:left="1068"/>
+        <w:rPr>
+          <w:rFonts w:cstheme="minorHAnsi"/>
+          <w:sz w:val="24"/>
+          <w:szCs w:val="24"/>
+        </w:rPr>
+      </w:pPr>
+    </w:p>
+    <w:p>
+      <w:pPr>
+        <w:pStyle w:val="ListParagraph"/>
+        <w:ind w:left="1068"/>
+        <w:rPr>
+          <w:rFonts w:cstheme="minorHAnsi"/>
+          <w:sz w:val="24"/>
+          <w:szCs w:val="24"/>
+        </w:rPr>
+      </w:pPr>
+      <w:r>
+        <w:rPr>
+          <w:rFonts w:cstheme="minorHAnsi"/>
+          <w:sz w:val="24"/>
+          <w:szCs w:val="24"/>
+        </w:rPr>
+        <w:t xml:space="preserve">ii&gt;Or  go to the individual test </w:t>
       </w:r>
       <w:r>
         <w:rPr>
@@ -1384,38 +1642,23 @@
     <w:p>
       <w:pPr>
         <w:pStyle w:val="ListParagraph"/>
-        <w:ind w:left="1068"/>
-        <w:rPr>
-          <w:rFonts w:cstheme="minorHAnsi"/>
-          <w:sz w:val="24"/>
-          <w:szCs w:val="24"/>
-        </w:rPr>
-      </w:pPr>
-      <w:r>
-        <w:rPr>
-          <w:rFonts w:cstheme="minorHAnsi"/>
-          <w:sz w:val="24"/>
-          <w:szCs w:val="24"/>
-        </w:rPr>
-        <w:t xml:space="preserve">Running Allure </w:t>
-      </w:r>
-      <w:proofErr w:type="gramStart"/>
-      <w:r>
-        <w:rPr>
-          <w:rFonts w:cstheme="minorHAnsi"/>
-          <w:sz w:val="24"/>
-          <w:szCs w:val="24"/>
-        </w:rPr>
-        <w:t>Report :</w:t>
-      </w:r>
-      <w:proofErr w:type="gramEnd"/>
-      <w:r>
-        <w:rPr>
-          <w:rFonts w:cstheme="minorHAnsi"/>
-          <w:sz w:val="24"/>
-          <w:szCs w:val="24"/>
-        </w:rPr>
-        <w:t xml:space="preserve"> On the terminal type : </w:t>
+        <w:numPr>
+          <w:ilvl w:val="0"/>
+          <w:numId w:val="4"/>
+        </w:numPr>
+        <w:rPr>
+          <w:rFonts w:cstheme="minorHAnsi"/>
+          <w:sz w:val="24"/>
+          <w:szCs w:val="24"/>
+        </w:rPr>
+      </w:pPr>
+      <w:r>
+        <w:rPr>
+          <w:rFonts w:cstheme="minorHAnsi"/>
+          <w:sz w:val="24"/>
+          <w:szCs w:val="24"/>
+        </w:rPr>
+        <w:t xml:space="preserve">Running Allure Report : On the terminal type : </w:t>
       </w:r>
       <w:r>
         <w:rPr>
@@ -1580,29 +1823,31 @@
     <w:p>
       <w:pPr>
         <w:pStyle w:val="ListParagraph"/>
-        <w:ind w:left="1068"/>
-        <w:rPr>
-          <w:rFonts w:cstheme="minorHAnsi"/>
-          <w:sz w:val="24"/>
-          <w:szCs w:val="24"/>
-        </w:rPr>
-      </w:pPr>
-      <w:r>
-        <w:rPr>
-          <w:rFonts w:cstheme="minorHAnsi"/>
-          <w:sz w:val="24"/>
-          <w:szCs w:val="24"/>
-        </w:rPr>
-        <w:lastRenderedPageBreak/>
-        <w:t>i</w:t>
-      </w:r>
-      <w:r>
-        <w:rPr>
-          <w:rFonts w:cstheme="minorHAnsi"/>
-          <w:sz w:val="24"/>
-          <w:szCs w:val="24"/>
-        </w:rPr>
-        <w:t>ii&gt; as this automation project is integrated with Jenkins, we can run through it as well.</w:t>
+        <w:numPr>
+          <w:ilvl w:val="0"/>
+          <w:numId w:val="4"/>
+        </w:numPr>
+        <w:rPr>
+          <w:rFonts w:cstheme="minorHAnsi"/>
+          <w:sz w:val="24"/>
+          <w:szCs w:val="24"/>
+        </w:rPr>
+      </w:pPr>
+      <w:r>
+        <w:rPr>
+          <w:rFonts w:cstheme="minorHAnsi"/>
+          <w:sz w:val="24"/>
+          <w:szCs w:val="24"/>
+        </w:rPr>
+        <w:t>A</w:t>
+      </w:r>
+      <w:r>
+        <w:rPr>
+          <w:rFonts w:cstheme="minorHAnsi"/>
+          <w:sz w:val="24"/>
+          <w:szCs w:val="24"/>
+        </w:rPr>
+        <w:t>s this automation project is integrated with Jenkins, we can run through it as well.</w:t>
       </w:r>
     </w:p>
     <w:p>
@@ -2036,7 +2281,7 @@
         <w:pStyle w:val="ListParagraph"/>
         <w:numPr>
           <w:ilvl w:val="0"/>
-          <w:numId w:val="1"/>
+          <w:numId w:val="4"/>
         </w:numPr>
         <w:rPr>
           <w:rFonts w:cstheme="minorHAnsi"/>
@@ -2157,7 +2402,7 @@
           <w:szCs w:val="24"/>
         </w:rPr>
         <w:drawing>
-          <wp:inline distT="0" distB="0" distL="0" distR="0" wp14:anchorId="278B54C4" wp14:editId="14F696A3">
+          <wp:inline distT="0" distB="0" distL="0" distR="0" wp14:anchorId="278B54C4" wp14:editId="0BF92CCB">
             <wp:extent cx="5943600" cy="2797810"/>
             <wp:effectExtent l="0" t="0" r="0" b="2540"/>
             <wp:docPr id="20" name="Picture 20"/>
@@ -2233,18 +2478,8 @@
           <w:sz w:val="24"/>
           <w:szCs w:val="24"/>
         </w:rPr>
-        <w:t xml:space="preserve">Allure report would be </w:t>
-      </w:r>
-      <w:proofErr w:type="gramStart"/>
-      <w:r>
-        <w:rPr>
-          <w:rFonts w:cstheme="minorHAnsi"/>
-          <w:sz w:val="24"/>
-          <w:szCs w:val="24"/>
-        </w:rPr>
-        <w:t>generated :</w:t>
-      </w:r>
-      <w:proofErr w:type="gramEnd"/>
+        <w:t>Allure report would be generated :</w:t>
+      </w:r>
     </w:p>
     <w:p>
       <w:pPr>
@@ -2338,23 +2573,13 @@
           <w:szCs w:val="24"/>
         </w:rPr>
       </w:pPr>
-      <w:proofErr w:type="gramStart"/>
-      <w:r>
-        <w:rPr>
-          <w:rFonts w:cstheme="minorHAnsi"/>
-          <w:sz w:val="24"/>
-          <w:szCs w:val="24"/>
-        </w:rPr>
-        <w:t>Categories :</w:t>
-      </w:r>
-      <w:proofErr w:type="gramEnd"/>
-      <w:r>
-        <w:rPr>
-          <w:rFonts w:cstheme="minorHAnsi"/>
-          <w:sz w:val="24"/>
-          <w:szCs w:val="24"/>
-        </w:rPr>
-        <w:t xml:space="preserve"> shows the issue</w:t>
+      <w:r>
+        <w:rPr>
+          <w:rFonts w:cstheme="minorHAnsi"/>
+          <w:sz w:val="24"/>
+          <w:szCs w:val="24"/>
+        </w:rPr>
+        <w:t>Categories : shows the issue</w:t>
       </w:r>
     </w:p>
     <w:p>
@@ -2777,6 +3002,11 @@
     </w:p>
     <w:p>
       <w:pPr>
+        <w:pStyle w:val="ListParagraph"/>
+        <w:numPr>
+          <w:ilvl w:val="0"/>
+          <w:numId w:val="4"/>
+        </w:numPr>
         <w:rPr>
           <w:rFonts w:cstheme="minorHAnsi"/>
           <w:b/>
@@ -2793,17 +3023,7 @@
           <w:sz w:val="24"/>
           <w:szCs w:val="24"/>
         </w:rPr>
-        <w:t>Page Object Model</w:t>
-      </w:r>
-      <w:r>
-        <w:rPr>
-          <w:rFonts w:cstheme="minorHAnsi"/>
-          <w:b/>
-          <w:bCs/>
-          <w:sz w:val="24"/>
-          <w:szCs w:val="24"/>
-        </w:rPr>
-        <w:t>:</w:t>
+        <w:t>Page Object Model:</w:t>
       </w:r>
     </w:p>
     <w:p>
@@ -2966,6 +3186,95 @@
 <file path=word/numbering.xml><?xml version="1.0" encoding="utf-8"?>
 <w:numbering xmlns:wpc="http://schemas.microsoft.com/office/word/2010/wordprocessingCanvas" xmlns:cx="http://schemas.microsoft.com/office/drawing/2014/chartex" xmlns:cx1="http://schemas.microsoft.com/office/drawing/2015/9/8/chartex" xmlns:cx2="http://schemas.microsoft.com/office/drawing/2015/10/21/chartex" xmlns:cx3="http://schemas.microsoft.com/office/drawing/2016/5/9/chartex" xmlns:cx4="http://schemas.microsoft.com/office/drawing/2016/5/10/chartex" xmlns:cx5="http://schemas.microsoft.com/office/drawing/2016/5/11/chartex" xmlns:cx6="http://schemas.microsoft.com/office/drawing/2016/5/12/chartex" xmlns:cx7="http://schemas.microsoft.com/office/drawing/2016/5/13/chartex" xmlns:cx8="http://schemas.microsoft.com/office/drawing/2016/5/14/chartex" xmlns:mc="http://schemas.openxmlformats.org/markup-compatibility/2006" xmlns:aink="http://schemas.microsoft.com/office/drawing/2016/ink" xmlns:am3d="http://schemas.microsoft.com/office/drawing/2017/model3d" xmlns:o="urn:schemas-microsoft-com:office:office" xmlns:oel="http://schemas.microsoft.com/office/2019/extlst" xmlns:r="http://schemas.openxmlformats.org/officeDocument/2006/relationships" xmlns:m="http://schemas.openxmlformats.org/officeDocument/2006/math" xmlns:v="urn:schemas-microsoft-com:vml" xmlns:wp14="http://schemas.microsoft.com/office/word/2010/wordprocessingDrawing" xmlns:wp="http://schemas.openxmlformats.org/drawingml/2006/wordprocessingDrawing" xmlns:w10="urn:schemas-microsoft-com:office:word" xmlns:w="http://schemas.openxmlformats.org/wordprocessingml/2006/main" xmlns:w14="http://schemas.microsoft.com/office/word/2010/wordml" xmlns:w15="http://schemas.microsoft.com/office/word/2012/wordml" xmlns:w16cex="http://schemas.microsoft.com/office/word/2018/wordml/cex" xmlns:w16cid="http://schemas.microsoft.com/office/word/2016/wordml/cid" xmlns:w16="http://schemas.microsoft.com/office/word/2018/wordml" xmlns:w16sdtdh="http://schemas.microsoft.com/office/word/2020/wordml/sdtdatahash" xmlns:w16se="http://schemas.microsoft.com/office/word/2015/wordml/symex" xmlns:wpg="http://schemas.microsoft.com/office/word/2010/wordprocessingGroup" xmlns:wpi="http://schemas.microsoft.com/office/word/2010/wordprocessingInk" xmlns:wne="http://schemas.microsoft.com/office/word/2006/wordml" xmlns:wps="http://schemas.microsoft.com/office/word/2010/wordprocessingShape" mc:Ignorable="w14 w15 w16se w16cid w16 w16cex w16sdtdh wp14">
   <w:abstractNum w:abstractNumId="0" w15:restartNumberingAfterBreak="0">
+    <w:nsid w:val="0B7B20EE"/>
+    <w:multiLevelType w:val="hybridMultilevel"/>
+    <w:tmpl w:val="6ACEF8C4"/>
+    <w:lvl w:ilvl="0" w:tplc="7C206CDA">
+      <w:start w:val="1"/>
+      <w:numFmt w:val="lowerRoman"/>
+      <w:lvlText w:val="%1&gt;"/>
+      <w:lvlJc w:val="left"/>
+      <w:pPr>
+        <w:ind w:left="1440" w:hanging="720"/>
+      </w:pPr>
+      <w:rPr>
+        <w:rFonts w:hint="default"/>
+      </w:rPr>
+    </w:lvl>
+    <w:lvl w:ilvl="1" w:tplc="04090019" w:tentative="1">
+      <w:start w:val="1"/>
+      <w:numFmt w:val="lowerLetter"/>
+      <w:lvlText w:val="%2."/>
+      <w:lvlJc w:val="left"/>
+      <w:pPr>
+        <w:ind w:left="1800" w:hanging="360"/>
+      </w:pPr>
+    </w:lvl>
+    <w:lvl w:ilvl="2" w:tplc="0409001B" w:tentative="1">
+      <w:start w:val="1"/>
+      <w:numFmt w:val="lowerRoman"/>
+      <w:lvlText w:val="%3."/>
+      <w:lvlJc w:val="right"/>
+      <w:pPr>
+        <w:ind w:left="2520" w:hanging="180"/>
+      </w:pPr>
+    </w:lvl>
+    <w:lvl w:ilvl="3" w:tplc="0409000F" w:tentative="1">
+      <w:start w:val="1"/>
+      <w:numFmt w:val="decimal"/>
+      <w:lvlText w:val="%4."/>
+      <w:lvlJc w:val="left"/>
+      <w:pPr>
+        <w:ind w:left="3240" w:hanging="360"/>
+      </w:pPr>
+    </w:lvl>
+    <w:lvl w:ilvl="4" w:tplc="04090019" w:tentative="1">
+      <w:start w:val="1"/>
+      <w:numFmt w:val="lowerLetter"/>
+      <w:lvlText w:val="%5."/>
+      <w:lvlJc w:val="left"/>
+      <w:pPr>
+        <w:ind w:left="3960" w:hanging="360"/>
+      </w:pPr>
+    </w:lvl>
+    <w:lvl w:ilvl="5" w:tplc="0409001B" w:tentative="1">
+      <w:start w:val="1"/>
+      <w:numFmt w:val="lowerRoman"/>
+      <w:lvlText w:val="%6."/>
+      <w:lvlJc w:val="right"/>
+      <w:pPr>
+        <w:ind w:left="4680" w:hanging="180"/>
+      </w:pPr>
+    </w:lvl>
+    <w:lvl w:ilvl="6" w:tplc="0409000F" w:tentative="1">
+      <w:start w:val="1"/>
+      <w:numFmt w:val="decimal"/>
+      <w:lvlText w:val="%7."/>
+      <w:lvlJc w:val="left"/>
+      <w:pPr>
+        <w:ind w:left="5400" w:hanging="360"/>
+      </w:pPr>
+    </w:lvl>
+    <w:lvl w:ilvl="7" w:tplc="04090019" w:tentative="1">
+      <w:start w:val="1"/>
+      <w:numFmt w:val="lowerLetter"/>
+      <w:lvlText w:val="%8."/>
+      <w:lvlJc w:val="left"/>
+      <w:pPr>
+        <w:ind w:left="6120" w:hanging="360"/>
+      </w:pPr>
+    </w:lvl>
+    <w:lvl w:ilvl="8" w:tplc="0409001B" w:tentative="1">
+      <w:start w:val="1"/>
+      <w:numFmt w:val="lowerRoman"/>
+      <w:lvlText w:val="%9."/>
+      <w:lvlJc w:val="right"/>
+      <w:pPr>
+        <w:ind w:left="6840" w:hanging="180"/>
+      </w:pPr>
+    </w:lvl>
+  </w:abstractNum>
+  <w:abstractNum w:abstractNumId="1" w15:restartNumberingAfterBreak="0">
     <w:nsid w:val="45995012"/>
     <w:multiLevelType w:val="hybridMultilevel"/>
     <w:tmpl w:val="A3AA1E80"/>
@@ -3054,7 +3363,96 @@
       </w:pPr>
     </w:lvl>
   </w:abstractNum>
-  <w:abstractNum w:abstractNumId="1" w15:restartNumberingAfterBreak="0">
+  <w:abstractNum w:abstractNumId="2" w15:restartNumberingAfterBreak="0">
+    <w:nsid w:val="4B7928CD"/>
+    <w:multiLevelType w:val="hybridMultilevel"/>
+    <w:tmpl w:val="DFA0BCDC"/>
+    <w:lvl w:ilvl="0" w:tplc="CFB86368">
+      <w:start w:val="1"/>
+      <w:numFmt w:val="decimal"/>
+      <w:lvlText w:val="%1."/>
+      <w:lvlJc w:val="left"/>
+      <w:pPr>
+        <w:ind w:left="1080" w:hanging="360"/>
+      </w:pPr>
+      <w:rPr>
+        <w:rFonts w:hint="default"/>
+      </w:rPr>
+    </w:lvl>
+    <w:lvl w:ilvl="1" w:tplc="04090019" w:tentative="1">
+      <w:start w:val="1"/>
+      <w:numFmt w:val="lowerLetter"/>
+      <w:lvlText w:val="%2."/>
+      <w:lvlJc w:val="left"/>
+      <w:pPr>
+        <w:ind w:left="1800" w:hanging="360"/>
+      </w:pPr>
+    </w:lvl>
+    <w:lvl w:ilvl="2" w:tplc="0409001B" w:tentative="1">
+      <w:start w:val="1"/>
+      <w:numFmt w:val="lowerRoman"/>
+      <w:lvlText w:val="%3."/>
+      <w:lvlJc w:val="right"/>
+      <w:pPr>
+        <w:ind w:left="2520" w:hanging="180"/>
+      </w:pPr>
+    </w:lvl>
+    <w:lvl w:ilvl="3" w:tplc="0409000F" w:tentative="1">
+      <w:start w:val="1"/>
+      <w:numFmt w:val="decimal"/>
+      <w:lvlText w:val="%4."/>
+      <w:lvlJc w:val="left"/>
+      <w:pPr>
+        <w:ind w:left="3240" w:hanging="360"/>
+      </w:pPr>
+    </w:lvl>
+    <w:lvl w:ilvl="4" w:tplc="04090019" w:tentative="1">
+      <w:start w:val="1"/>
+      <w:numFmt w:val="lowerLetter"/>
+      <w:lvlText w:val="%5."/>
+      <w:lvlJc w:val="left"/>
+      <w:pPr>
+        <w:ind w:left="3960" w:hanging="360"/>
+      </w:pPr>
+    </w:lvl>
+    <w:lvl w:ilvl="5" w:tplc="0409001B" w:tentative="1">
+      <w:start w:val="1"/>
+      <w:numFmt w:val="lowerRoman"/>
+      <w:lvlText w:val="%6."/>
+      <w:lvlJc w:val="right"/>
+      <w:pPr>
+        <w:ind w:left="4680" w:hanging="180"/>
+      </w:pPr>
+    </w:lvl>
+    <w:lvl w:ilvl="6" w:tplc="0409000F" w:tentative="1">
+      <w:start w:val="1"/>
+      <w:numFmt w:val="decimal"/>
+      <w:lvlText w:val="%7."/>
+      <w:lvlJc w:val="left"/>
+      <w:pPr>
+        <w:ind w:left="5400" w:hanging="360"/>
+      </w:pPr>
+    </w:lvl>
+    <w:lvl w:ilvl="7" w:tplc="04090019" w:tentative="1">
+      <w:start w:val="1"/>
+      <w:numFmt w:val="lowerLetter"/>
+      <w:lvlText w:val="%8."/>
+      <w:lvlJc w:val="left"/>
+      <w:pPr>
+        <w:ind w:left="6120" w:hanging="360"/>
+      </w:pPr>
+    </w:lvl>
+    <w:lvl w:ilvl="8" w:tplc="0409001B" w:tentative="1">
+      <w:start w:val="1"/>
+      <w:numFmt w:val="lowerRoman"/>
+      <w:lvlText w:val="%9."/>
+      <w:lvlJc w:val="right"/>
+      <w:pPr>
+        <w:ind w:left="6840" w:hanging="180"/>
+      </w:pPr>
+    </w:lvl>
+  </w:abstractNum>
+  <w:abstractNum w:abstractNumId="3" w15:restartNumberingAfterBreak="0">
     <w:nsid w:val="760328C8"/>
     <w:multiLevelType w:val="hybridMultilevel"/>
     <w:tmpl w:val="AE464F70"/>
@@ -3141,7 +3539,7 @@
     </w:lvl>
   </w:abstractNum>
   <w:num w:numId="1" w16cid:durableId="1684670304">
-    <w:abstractNumId w:val="0"/>
+    <w:abstractNumId w:val="1"/>
     <w:lvlOverride w:ilvl="0">
       <w:startOverride w:val="1"/>
     </w:lvlOverride>
@@ -3171,7 +3569,7 @@
     </w:lvlOverride>
   </w:num>
   <w:num w:numId="2" w16cid:durableId="1607274983">
-    <w:abstractNumId w:val="1"/>
+    <w:abstractNumId w:val="3"/>
     <w:lvlOverride w:ilvl="0">
       <w:startOverride w:val="1"/>
     </w:lvlOverride>
@@ -3199,6 +3597,12 @@
     <w:lvlOverride w:ilvl="8">
       <w:startOverride w:val="1"/>
     </w:lvlOverride>
+  </w:num>
+  <w:num w:numId="3" w16cid:durableId="1875191878">
+    <w:abstractNumId w:val="0"/>
+  </w:num>
+  <w:num w:numId="4" w16cid:durableId="1135177671">
+    <w:abstractNumId w:val="2"/>
   </w:num>
 </w:numbering>
 </file>

</xml_diff>